<commit_message>
Update Risk Assessment Document.docx
</commit_message>
<xml_diff>
--- a/Module 2/Risk Assessment Document.docx
+++ b/Module 2/Risk Assessment Document.docx
@@ -2,10 +2,2916 @@
 <file path=word/document.xml><?xml version="1.0" encoding="utf-8"?>
 <w:document xmlns:wpc="http://schemas.microsoft.com/office/word/2010/wordprocessingCanvas" xmlns:cx="http://schemas.microsoft.com/office/drawing/2014/chartex" xmlns:cx1="http://schemas.microsoft.com/office/drawing/2015/9/8/chartex" xmlns:cx2="http://schemas.microsoft.com/office/drawing/2015/10/21/chartex" xmlns:cx3="http://schemas.microsoft.com/office/drawing/2016/5/9/chartex" xmlns:cx4="http://schemas.microsoft.com/office/drawing/2016/5/10/chartex" xmlns:cx5="http://schemas.microsoft.com/office/drawing/2016/5/11/chartex" xmlns:cx6="http://schemas.microsoft.com/office/drawing/2016/5/12/chartex" xmlns:cx7="http://schemas.microsoft.com/office/drawing/2016/5/13/chartex" xmlns:cx8="http://schemas.microsoft.com/office/drawing/2016/5/14/chartex" xmlns:mc="http://schemas.openxmlformats.org/markup-compatibility/2006" xmlns:aink="http://schemas.microsoft.com/office/drawing/2016/ink" xmlns:am3d="http://schemas.microsoft.com/office/drawing/2017/model3d" xmlns:o="urn:schemas-microsoft-com:office:office" xmlns:oel="http://schemas.microsoft.com/office/2019/extlst" xmlns:r="http://schemas.openxmlformats.org/officeDocument/2006/relationships" xmlns:m="http://schemas.openxmlformats.org/officeDocument/2006/math" xmlns:v="urn:schemas-microsoft-com:vml" xmlns:wp14="http://schemas.microsoft.com/office/word/2010/wordprocessingDrawing" xmlns:wp="http://schemas.openxmlformats.org/drawingml/2006/wordprocessingDrawing" xmlns:w10="urn:schemas-microsoft-com:office:word" xmlns:w="http://schemas.openxmlformats.org/wordprocessingml/2006/main" xmlns:w14="http://schemas.microsoft.com/office/word/2010/wordml" xmlns:w15="http://schemas.microsoft.com/office/word/2012/wordml" xmlns:w16cex="http://schemas.microsoft.com/office/word/2018/wordml/cex" xmlns:w16cid="http://schemas.microsoft.com/office/word/2016/wordml/cid" xmlns:w16="http://schemas.microsoft.com/office/word/2018/wordml" xmlns:w16du="http://schemas.microsoft.com/office/word/2023/wordml/word16du" xmlns:w16sdtdh="http://schemas.microsoft.com/office/word/2020/wordml/sdtdatahash" xmlns:w16se="http://schemas.microsoft.com/office/word/2015/wordml/symex" xmlns:wpg="http://schemas.microsoft.com/office/word/2010/wordprocessingGroup" xmlns:wpi="http://schemas.microsoft.com/office/word/2010/wordprocessingInk" xmlns:wne="http://schemas.microsoft.com/office/word/2006/wordml" xmlns:wps="http://schemas.microsoft.com/office/word/2010/wordprocessingShape" mc:Ignorable="w14 w15 w16se w16cid w16 w16cex w16sdtdh w16du wp14">
   <w:body>
-    <w:p/>
+    <w:p>
+      <w:pPr>
+        <w:jc w:val="center"/>
+        <w:rPr>
+          <w:rFonts w:ascii="Times New Roman" w:hAnsi="Times New Roman" w:cs="Times New Roman"/>
+          <w:sz w:val="44"/>
+          <w:szCs w:val="44"/>
+          <w:u w:val="single"/>
+        </w:rPr>
+      </w:pPr>
+      <w:r>
+        <w:rPr>
+          <w:rFonts w:ascii="Times New Roman" w:hAnsi="Times New Roman" w:cs="Times New Roman"/>
+          <w:sz w:val="44"/>
+          <w:szCs w:val="44"/>
+          <w:u w:val="single"/>
+        </w:rPr>
+        <w:t>Risk Assessment Document</w:t>
+      </w:r>
+    </w:p>
+    <w:p>
+      <w:pPr>
+        <w:rPr>
+          <w:rFonts w:ascii="Times New Roman" w:hAnsi="Times New Roman" w:cs="Times New Roman"/>
+          <w:b/>
+          <w:bCs/>
+          <w:sz w:val="32"/>
+          <w:szCs w:val="32"/>
+        </w:rPr>
+      </w:pPr>
+      <w:r>
+        <w:rPr>
+          <w:rFonts w:ascii="Times New Roman" w:hAnsi="Times New Roman" w:cs="Times New Roman"/>
+          <w:b/>
+          <w:bCs/>
+          <w:sz w:val="32"/>
+          <w:szCs w:val="32"/>
+        </w:rPr>
+        <w:t>Risk Identification</w:t>
+      </w:r>
+    </w:p>
+    <w:tbl>
+      <w:tblPr>
+        <w:tblW w:w="10260" w:type="dxa"/>
+        <w:tblInd w:w="-10" w:type="dxa"/>
+        <w:tblBorders>
+          <w:top w:val="single" w:sz="8" w:space="0" w:color="000000"/>
+          <w:left w:val="single" w:sz="8" w:space="0" w:color="000000"/>
+          <w:bottom w:val="single" w:sz="8" w:space="0" w:color="000000"/>
+          <w:right w:val="single" w:sz="8" w:space="0" w:color="000000"/>
+          <w:insideH w:val="single" w:sz="8" w:space="0" w:color="000000"/>
+          <w:insideV w:val="single" w:sz="8" w:space="0" w:color="000000"/>
+        </w:tblBorders>
+        <w:tblLayout w:type="fixed"/>
+        <w:tblLook w:val="0600" w:firstRow="0" w:lastRow="0" w:firstColumn="0" w:lastColumn="0" w:noHBand="1" w:noVBand="1"/>
+      </w:tblPr>
+      <w:tblGrid>
+        <w:gridCol w:w="2700"/>
+        <w:gridCol w:w="7560"/>
+      </w:tblGrid>
+      <w:tr>
+        <w:tc>
+          <w:tcPr>
+            <w:tcW w:w="2700" w:type="dxa"/>
+            <w:shd w:val="clear" w:color="auto" w:fill="auto"/>
+            <w:tcMar>
+              <w:top w:w="100" w:type="dxa"/>
+              <w:left w:w="100" w:type="dxa"/>
+              <w:bottom w:w="100" w:type="dxa"/>
+              <w:right w:w="100" w:type="dxa"/>
+            </w:tcMar>
+          </w:tcPr>
+          <w:p>
+            <w:pPr>
+              <w:widowControl w:val="0"/>
+              <w:spacing w:after="0" w:line="240" w:lineRule="auto"/>
+              <w:jc w:val="center"/>
+              <w:rPr>
+                <w:rFonts w:ascii="Times New Roman" w:eastAsia="Times New Roman" w:hAnsi="Times New Roman" w:cs="Times New Roman"/>
+                <w:b/>
+                <w:bCs/>
+                <w:color w:val="2D3B45"/>
+                <w:sz w:val="28"/>
+                <w:szCs w:val="28"/>
+              </w:rPr>
+            </w:pPr>
+            <w:r>
+              <w:rPr>
+                <w:rFonts w:ascii="Times New Roman" w:hAnsi="Times New Roman" w:cs="Times New Roman"/>
+                <w:b/>
+                <w:bCs/>
+                <w:sz w:val="28"/>
+                <w:szCs w:val="28"/>
+              </w:rPr>
+              <w:t>Risk Description</w:t>
+            </w:r>
+          </w:p>
+        </w:tc>
+        <w:tc>
+          <w:tcPr>
+            <w:tcW w:w="7560" w:type="dxa"/>
+            <w:shd w:val="clear" w:color="auto" w:fill="auto"/>
+            <w:tcMar>
+              <w:top w:w="100" w:type="dxa"/>
+              <w:left w:w="100" w:type="dxa"/>
+              <w:bottom w:w="100" w:type="dxa"/>
+              <w:right w:w="100" w:type="dxa"/>
+            </w:tcMar>
+          </w:tcPr>
+          <w:p>
+            <w:pPr>
+              <w:widowControl w:val="0"/>
+              <w:spacing w:after="0" w:line="240" w:lineRule="auto"/>
+              <w:jc w:val="center"/>
+              <w:rPr>
+                <w:rFonts w:ascii="Times New Roman" w:eastAsia="Times New Roman" w:hAnsi="Times New Roman" w:cs="Times New Roman"/>
+                <w:b/>
+                <w:bCs/>
+                <w:color w:val="2D3B45"/>
+                <w:sz w:val="28"/>
+                <w:szCs w:val="28"/>
+              </w:rPr>
+            </w:pPr>
+            <w:r>
+              <w:rPr>
+                <w:rFonts w:ascii="Times New Roman" w:hAnsi="Times New Roman" w:cs="Times New Roman"/>
+                <w:b/>
+                <w:bCs/>
+                <w:sz w:val="28"/>
+                <w:szCs w:val="28"/>
+              </w:rPr>
+              <w:t>Explanation</w:t>
+            </w:r>
+          </w:p>
+        </w:tc>
+      </w:tr>
+      <w:tr>
+        <w:tc>
+          <w:tcPr>
+            <w:tcW w:w="2700" w:type="dxa"/>
+            <w:shd w:val="clear" w:color="auto" w:fill="auto"/>
+            <w:tcMar>
+              <w:top w:w="100" w:type="dxa"/>
+              <w:left w:w="100" w:type="dxa"/>
+              <w:bottom w:w="100" w:type="dxa"/>
+              <w:right w:w="100" w:type="dxa"/>
+            </w:tcMar>
+          </w:tcPr>
+          <w:p>
+            <w:pPr>
+              <w:widowControl w:val="0"/>
+              <w:spacing w:after="0" w:line="240" w:lineRule="auto"/>
+              <w:jc w:val="center"/>
+              <w:rPr>
+                <w:rFonts w:ascii="Times New Roman" w:eastAsia="Times New Roman" w:hAnsi="Times New Roman" w:cs="Times New Roman"/>
+                <w:color w:val="2D3B45"/>
+                <w:sz w:val="28"/>
+                <w:szCs w:val="28"/>
+              </w:rPr>
+            </w:pPr>
+            <w:r>
+              <w:rPr>
+                <w:rFonts w:ascii="Times New Roman" w:hAnsi="Times New Roman" w:cs="Times New Roman"/>
+                <w:sz w:val="28"/>
+                <w:szCs w:val="28"/>
+              </w:rPr>
+              <w:t>Late Delivery</w:t>
+            </w:r>
+          </w:p>
+        </w:tc>
+        <w:tc>
+          <w:tcPr>
+            <w:tcW w:w="7560" w:type="dxa"/>
+            <w:shd w:val="clear" w:color="auto" w:fill="auto"/>
+            <w:tcMar>
+              <w:top w:w="100" w:type="dxa"/>
+              <w:left w:w="100" w:type="dxa"/>
+              <w:bottom w:w="100" w:type="dxa"/>
+              <w:right w:w="100" w:type="dxa"/>
+            </w:tcMar>
+          </w:tcPr>
+          <w:p>
+            <w:pPr>
+              <w:widowControl w:val="0"/>
+              <w:spacing w:after="0" w:line="240" w:lineRule="auto"/>
+              <w:jc w:val="center"/>
+              <w:rPr>
+                <w:rFonts w:ascii="Times New Roman" w:eastAsia="Times New Roman" w:hAnsi="Times New Roman" w:cs="Times New Roman"/>
+                <w:color w:val="2D3B45"/>
+                <w:sz w:val="28"/>
+                <w:szCs w:val="28"/>
+              </w:rPr>
+            </w:pPr>
+            <w:r>
+              <w:rPr>
+                <w:rFonts w:ascii="Times New Roman" w:hAnsi="Times New Roman" w:cs="Times New Roman"/>
+                <w:sz w:val="28"/>
+                <w:szCs w:val="28"/>
+              </w:rPr>
+              <w:t>The project may not be completed by the due date if unforeseen delays occur in development or team members fall behind.</w:t>
+            </w:r>
+          </w:p>
+        </w:tc>
+      </w:tr>
+      <w:tr>
+        <w:tc>
+          <w:tcPr>
+            <w:tcW w:w="2700" w:type="dxa"/>
+            <w:shd w:val="clear" w:color="auto" w:fill="auto"/>
+            <w:tcMar>
+              <w:top w:w="100" w:type="dxa"/>
+              <w:left w:w="100" w:type="dxa"/>
+              <w:bottom w:w="100" w:type="dxa"/>
+              <w:right w:w="100" w:type="dxa"/>
+            </w:tcMar>
+          </w:tcPr>
+          <w:p>
+            <w:pPr>
+              <w:widowControl w:val="0"/>
+              <w:spacing w:after="0" w:line="240" w:lineRule="auto"/>
+              <w:jc w:val="center"/>
+              <w:rPr>
+                <w:rFonts w:ascii="Times New Roman" w:eastAsia="Times New Roman" w:hAnsi="Times New Roman" w:cs="Times New Roman"/>
+                <w:color w:val="2D3B45"/>
+                <w:sz w:val="28"/>
+                <w:szCs w:val="28"/>
+              </w:rPr>
+            </w:pPr>
+            <w:r>
+              <w:rPr>
+                <w:rFonts w:ascii="Times New Roman" w:hAnsi="Times New Roman" w:cs="Times New Roman"/>
+                <w:sz w:val="28"/>
+                <w:szCs w:val="28"/>
+              </w:rPr>
+              <w:t>Software or Equipment Failure</w:t>
+            </w:r>
+          </w:p>
+        </w:tc>
+        <w:tc>
+          <w:tcPr>
+            <w:tcW w:w="7560" w:type="dxa"/>
+            <w:shd w:val="clear" w:color="auto" w:fill="auto"/>
+            <w:tcMar>
+              <w:top w:w="100" w:type="dxa"/>
+              <w:left w:w="100" w:type="dxa"/>
+              <w:bottom w:w="100" w:type="dxa"/>
+              <w:right w:w="100" w:type="dxa"/>
+            </w:tcMar>
+          </w:tcPr>
+          <w:p>
+            <w:pPr>
+              <w:widowControl w:val="0"/>
+              <w:spacing w:after="0" w:line="240" w:lineRule="auto"/>
+              <w:jc w:val="center"/>
+              <w:rPr>
+                <w:rFonts w:ascii="Times New Roman" w:eastAsia="Times New Roman" w:hAnsi="Times New Roman" w:cs="Times New Roman"/>
+                <w:color w:val="2D3B45"/>
+                <w:sz w:val="28"/>
+                <w:szCs w:val="28"/>
+              </w:rPr>
+            </w:pPr>
+            <w:r>
+              <w:rPr>
+                <w:rFonts w:ascii="Times New Roman" w:hAnsi="Times New Roman" w:cs="Times New Roman"/>
+                <w:sz w:val="28"/>
+                <w:szCs w:val="28"/>
+              </w:rPr>
+              <w:t>Issues with tools like GitHub or Trello could lead to corrupted files or the inability to access essential project data.</w:t>
+            </w:r>
+          </w:p>
+        </w:tc>
+      </w:tr>
+      <w:tr>
+        <w:tc>
+          <w:tcPr>
+            <w:tcW w:w="2700" w:type="dxa"/>
+            <w:shd w:val="clear" w:color="auto" w:fill="auto"/>
+            <w:tcMar>
+              <w:top w:w="100" w:type="dxa"/>
+              <w:left w:w="100" w:type="dxa"/>
+              <w:bottom w:w="100" w:type="dxa"/>
+              <w:right w:w="100" w:type="dxa"/>
+            </w:tcMar>
+          </w:tcPr>
+          <w:p>
+            <w:pPr>
+              <w:widowControl w:val="0"/>
+              <w:spacing w:after="0" w:line="240" w:lineRule="auto"/>
+              <w:jc w:val="center"/>
+              <w:rPr>
+                <w:rFonts w:ascii="Times New Roman" w:eastAsia="Times New Roman" w:hAnsi="Times New Roman" w:cs="Times New Roman"/>
+                <w:color w:val="2D3B45"/>
+                <w:sz w:val="28"/>
+                <w:szCs w:val="28"/>
+              </w:rPr>
+            </w:pPr>
+            <w:r>
+              <w:rPr>
+                <w:rFonts w:ascii="Times New Roman" w:hAnsi="Times New Roman" w:cs="Times New Roman"/>
+                <w:sz w:val="28"/>
+                <w:szCs w:val="28"/>
+              </w:rPr>
+              <w:t>Team Member Unavailability</w:t>
+            </w:r>
+          </w:p>
+        </w:tc>
+        <w:tc>
+          <w:tcPr>
+            <w:tcW w:w="7560" w:type="dxa"/>
+            <w:shd w:val="clear" w:color="auto" w:fill="auto"/>
+            <w:tcMar>
+              <w:top w:w="100" w:type="dxa"/>
+              <w:left w:w="100" w:type="dxa"/>
+              <w:bottom w:w="100" w:type="dxa"/>
+              <w:right w:w="100" w:type="dxa"/>
+            </w:tcMar>
+          </w:tcPr>
+          <w:p>
+            <w:pPr>
+              <w:widowControl w:val="0"/>
+              <w:spacing w:after="0" w:line="240" w:lineRule="auto"/>
+              <w:jc w:val="center"/>
+              <w:rPr>
+                <w:rFonts w:ascii="Times New Roman" w:eastAsia="Times New Roman" w:hAnsi="Times New Roman" w:cs="Times New Roman"/>
+                <w:color w:val="2D3B45"/>
+                <w:sz w:val="28"/>
+                <w:szCs w:val="28"/>
+              </w:rPr>
+            </w:pPr>
+            <w:r>
+              <w:rPr>
+                <w:rFonts w:ascii="Times New Roman" w:hAnsi="Times New Roman" w:cs="Times New Roman"/>
+                <w:sz w:val="28"/>
+                <w:szCs w:val="28"/>
+              </w:rPr>
+              <w:t>A team member may be unable to contribute to the project or attend meetings due to unexpected commitments or emergencies.</w:t>
+            </w:r>
+          </w:p>
+        </w:tc>
+      </w:tr>
+      <w:tr>
+        <w:tc>
+          <w:tcPr>
+            <w:tcW w:w="2700" w:type="dxa"/>
+            <w:shd w:val="clear" w:color="auto" w:fill="auto"/>
+            <w:tcMar>
+              <w:top w:w="100" w:type="dxa"/>
+              <w:left w:w="100" w:type="dxa"/>
+              <w:bottom w:w="100" w:type="dxa"/>
+              <w:right w:w="100" w:type="dxa"/>
+            </w:tcMar>
+          </w:tcPr>
+          <w:p>
+            <w:pPr>
+              <w:widowControl w:val="0"/>
+              <w:spacing w:after="0" w:line="240" w:lineRule="auto"/>
+              <w:jc w:val="center"/>
+              <w:rPr>
+                <w:rFonts w:ascii="Times New Roman" w:eastAsia="Times New Roman" w:hAnsi="Times New Roman" w:cs="Times New Roman"/>
+                <w:color w:val="2D3B45"/>
+                <w:sz w:val="28"/>
+                <w:szCs w:val="28"/>
+              </w:rPr>
+            </w:pPr>
+            <w:r>
+              <w:rPr>
+                <w:rFonts w:ascii="Times New Roman" w:hAnsi="Times New Roman" w:cs="Times New Roman"/>
+                <w:sz w:val="28"/>
+                <w:szCs w:val="28"/>
+              </w:rPr>
+              <w:t>Project Scope Changes</w:t>
+            </w:r>
+          </w:p>
+        </w:tc>
+        <w:tc>
+          <w:tcPr>
+            <w:tcW w:w="7560" w:type="dxa"/>
+            <w:shd w:val="clear" w:color="auto" w:fill="auto"/>
+            <w:tcMar>
+              <w:top w:w="100" w:type="dxa"/>
+              <w:left w:w="100" w:type="dxa"/>
+              <w:bottom w:w="100" w:type="dxa"/>
+              <w:right w:w="100" w:type="dxa"/>
+            </w:tcMar>
+          </w:tcPr>
+          <w:p>
+            <w:pPr>
+              <w:widowControl w:val="0"/>
+              <w:spacing w:after="0" w:line="240" w:lineRule="auto"/>
+              <w:jc w:val="center"/>
+              <w:rPr>
+                <w:rFonts w:ascii="Times New Roman" w:eastAsia="Times New Roman" w:hAnsi="Times New Roman" w:cs="Times New Roman"/>
+                <w:color w:val="2D3B45"/>
+                <w:sz w:val="28"/>
+                <w:szCs w:val="28"/>
+              </w:rPr>
+            </w:pPr>
+            <w:r>
+              <w:rPr>
+                <w:rFonts w:ascii="Times New Roman" w:hAnsi="Times New Roman" w:cs="Times New Roman"/>
+                <w:sz w:val="28"/>
+                <w:szCs w:val="28"/>
+              </w:rPr>
+              <w:t>Midway through, the team may decide to alter the project scope, which could lead to setbacks or require redoing completed work.</w:t>
+            </w:r>
+          </w:p>
+        </w:tc>
+      </w:tr>
+      <w:tr>
+        <w:tc>
+          <w:tcPr>
+            <w:tcW w:w="2700" w:type="dxa"/>
+            <w:shd w:val="clear" w:color="auto" w:fill="auto"/>
+            <w:tcMar>
+              <w:top w:w="100" w:type="dxa"/>
+              <w:left w:w="100" w:type="dxa"/>
+              <w:bottom w:w="100" w:type="dxa"/>
+              <w:right w:w="100" w:type="dxa"/>
+            </w:tcMar>
+          </w:tcPr>
+          <w:p>
+            <w:pPr>
+              <w:widowControl w:val="0"/>
+              <w:spacing w:after="0" w:line="240" w:lineRule="auto"/>
+              <w:jc w:val="center"/>
+              <w:rPr>
+                <w:rFonts w:ascii="Times New Roman" w:eastAsia="Times New Roman" w:hAnsi="Times New Roman" w:cs="Times New Roman"/>
+                <w:color w:val="2D3B45"/>
+                <w:sz w:val="28"/>
+                <w:szCs w:val="28"/>
+              </w:rPr>
+            </w:pPr>
+            <w:r>
+              <w:rPr>
+                <w:rFonts w:ascii="Times New Roman" w:hAnsi="Times New Roman" w:cs="Times New Roman"/>
+                <w:sz w:val="28"/>
+                <w:szCs w:val="28"/>
+              </w:rPr>
+              <w:t>Hardware Failure</w:t>
+            </w:r>
+          </w:p>
+        </w:tc>
+        <w:tc>
+          <w:tcPr>
+            <w:tcW w:w="7560" w:type="dxa"/>
+            <w:shd w:val="clear" w:color="auto" w:fill="auto"/>
+            <w:tcMar>
+              <w:top w:w="100" w:type="dxa"/>
+              <w:left w:w="100" w:type="dxa"/>
+              <w:bottom w:w="100" w:type="dxa"/>
+              <w:right w:w="100" w:type="dxa"/>
+            </w:tcMar>
+          </w:tcPr>
+          <w:p>
+            <w:pPr>
+              <w:widowControl w:val="0"/>
+              <w:spacing w:after="0" w:line="240" w:lineRule="auto"/>
+              <w:jc w:val="center"/>
+              <w:rPr>
+                <w:rFonts w:ascii="Times New Roman" w:eastAsia="Times New Roman" w:hAnsi="Times New Roman" w:cs="Times New Roman"/>
+                <w:color w:val="2D3B45"/>
+                <w:sz w:val="28"/>
+                <w:szCs w:val="28"/>
+              </w:rPr>
+            </w:pPr>
+            <w:r>
+              <w:rPr>
+                <w:rFonts w:ascii="Times New Roman" w:hAnsi="Times New Roman" w:cs="Times New Roman"/>
+                <w:sz w:val="28"/>
+                <w:szCs w:val="28"/>
+              </w:rPr>
+              <w:t>A team member’s device could fail, making it difficult for them to participate fully in development tasks.</w:t>
+            </w:r>
+          </w:p>
+        </w:tc>
+      </w:tr>
+      <w:tr>
+        <w:tc>
+          <w:tcPr>
+            <w:tcW w:w="2700" w:type="dxa"/>
+            <w:shd w:val="clear" w:color="auto" w:fill="auto"/>
+            <w:tcMar>
+              <w:top w:w="100" w:type="dxa"/>
+              <w:left w:w="100" w:type="dxa"/>
+              <w:bottom w:w="100" w:type="dxa"/>
+              <w:right w:w="100" w:type="dxa"/>
+            </w:tcMar>
+          </w:tcPr>
+          <w:p>
+            <w:pPr>
+              <w:widowControl w:val="0"/>
+              <w:spacing w:after="0" w:line="240" w:lineRule="auto"/>
+              <w:jc w:val="center"/>
+              <w:rPr>
+                <w:rFonts w:ascii="Times New Roman" w:eastAsia="Times New Roman" w:hAnsi="Times New Roman" w:cs="Times New Roman"/>
+                <w:color w:val="2D3B45"/>
+                <w:sz w:val="28"/>
+                <w:szCs w:val="28"/>
+              </w:rPr>
+            </w:pPr>
+            <w:r>
+              <w:rPr>
+                <w:rFonts w:ascii="Times New Roman" w:hAnsi="Times New Roman" w:cs="Times New Roman"/>
+                <w:sz w:val="28"/>
+                <w:szCs w:val="28"/>
+              </w:rPr>
+              <w:t>Presentation Completion Issues</w:t>
+            </w:r>
+          </w:p>
+        </w:tc>
+        <w:tc>
+          <w:tcPr>
+            <w:tcW w:w="7560" w:type="dxa"/>
+            <w:shd w:val="clear" w:color="auto" w:fill="auto"/>
+            <w:tcMar>
+              <w:top w:w="100" w:type="dxa"/>
+              <w:left w:w="100" w:type="dxa"/>
+              <w:bottom w:w="100" w:type="dxa"/>
+              <w:right w:w="100" w:type="dxa"/>
+            </w:tcMar>
+          </w:tcPr>
+          <w:p>
+            <w:pPr>
+              <w:widowControl w:val="0"/>
+              <w:spacing w:after="0" w:line="240" w:lineRule="auto"/>
+              <w:jc w:val="center"/>
+              <w:rPr>
+                <w:rFonts w:ascii="Times New Roman" w:eastAsia="Times New Roman" w:hAnsi="Times New Roman" w:cs="Times New Roman"/>
+                <w:color w:val="2D3B45"/>
+                <w:sz w:val="28"/>
+                <w:szCs w:val="28"/>
+              </w:rPr>
+            </w:pPr>
+            <w:r>
+              <w:rPr>
+                <w:rFonts w:ascii="Times New Roman" w:hAnsi="Times New Roman" w:cs="Times New Roman"/>
+                <w:sz w:val="28"/>
+                <w:szCs w:val="28"/>
+              </w:rPr>
+              <w:t>If focus is primarily on coding, there may not be enough time to complete the final project presentation effectively.</w:t>
+            </w:r>
+          </w:p>
+        </w:tc>
+      </w:tr>
+      <w:tr>
+        <w:tc>
+          <w:tcPr>
+            <w:tcW w:w="2700" w:type="dxa"/>
+            <w:shd w:val="clear" w:color="auto" w:fill="auto"/>
+            <w:tcMar>
+              <w:top w:w="100" w:type="dxa"/>
+              <w:left w:w="100" w:type="dxa"/>
+              <w:bottom w:w="100" w:type="dxa"/>
+              <w:right w:w="100" w:type="dxa"/>
+            </w:tcMar>
+          </w:tcPr>
+          <w:p>
+            <w:pPr>
+              <w:widowControl w:val="0"/>
+              <w:spacing w:after="0" w:line="240" w:lineRule="auto"/>
+              <w:jc w:val="center"/>
+              <w:rPr>
+                <w:rFonts w:ascii="Times New Roman" w:eastAsia="Times New Roman" w:hAnsi="Times New Roman" w:cs="Times New Roman"/>
+                <w:color w:val="2D3B45"/>
+                <w:sz w:val="28"/>
+                <w:szCs w:val="28"/>
+              </w:rPr>
+            </w:pPr>
+            <w:r>
+              <w:rPr>
+                <w:rFonts w:ascii="Times New Roman" w:hAnsi="Times New Roman" w:cs="Times New Roman"/>
+                <w:sz w:val="28"/>
+                <w:szCs w:val="28"/>
+              </w:rPr>
+              <w:t>Local Software Failure</w:t>
+            </w:r>
+          </w:p>
+        </w:tc>
+        <w:tc>
+          <w:tcPr>
+            <w:tcW w:w="7560" w:type="dxa"/>
+            <w:shd w:val="clear" w:color="auto" w:fill="auto"/>
+            <w:tcMar>
+              <w:top w:w="100" w:type="dxa"/>
+              <w:left w:w="100" w:type="dxa"/>
+              <w:bottom w:w="100" w:type="dxa"/>
+              <w:right w:w="100" w:type="dxa"/>
+            </w:tcMar>
+          </w:tcPr>
+          <w:p>
+            <w:pPr>
+              <w:widowControl w:val="0"/>
+              <w:spacing w:after="0" w:line="240" w:lineRule="auto"/>
+              <w:jc w:val="center"/>
+              <w:rPr>
+                <w:rFonts w:ascii="Times New Roman" w:eastAsia="Times New Roman" w:hAnsi="Times New Roman" w:cs="Times New Roman"/>
+                <w:color w:val="2D3B45"/>
+                <w:sz w:val="28"/>
+                <w:szCs w:val="28"/>
+              </w:rPr>
+            </w:pPr>
+            <w:r>
+              <w:rPr>
+                <w:rFonts w:ascii="Times New Roman" w:hAnsi="Times New Roman" w:cs="Times New Roman"/>
+                <w:sz w:val="28"/>
+                <w:szCs w:val="28"/>
+              </w:rPr>
+              <w:t xml:space="preserve">The software used to build the project (e.g., IDE or libraries) might fail, causing potential </w:t>
+            </w:r>
+            <w:proofErr w:type="gramStart"/>
+            <w:r>
+              <w:rPr>
+                <w:rFonts w:ascii="Times New Roman" w:hAnsi="Times New Roman" w:cs="Times New Roman"/>
+                <w:sz w:val="28"/>
+                <w:szCs w:val="28"/>
+              </w:rPr>
+              <w:t>file</w:t>
+            </w:r>
+            <w:proofErr w:type="gramEnd"/>
+            <w:r>
+              <w:rPr>
+                <w:rFonts w:ascii="Times New Roman" w:hAnsi="Times New Roman" w:cs="Times New Roman"/>
+                <w:sz w:val="28"/>
+                <w:szCs w:val="28"/>
+              </w:rPr>
+              <w:t xml:space="preserve"> corruption or lost progress.</w:t>
+            </w:r>
+          </w:p>
+        </w:tc>
+      </w:tr>
+      <w:tr>
+        <w:tc>
+          <w:tcPr>
+            <w:tcW w:w="2700" w:type="dxa"/>
+            <w:shd w:val="clear" w:color="auto" w:fill="auto"/>
+            <w:tcMar>
+              <w:top w:w="100" w:type="dxa"/>
+              <w:left w:w="100" w:type="dxa"/>
+              <w:bottom w:w="100" w:type="dxa"/>
+              <w:right w:w="100" w:type="dxa"/>
+            </w:tcMar>
+          </w:tcPr>
+          <w:p>
+            <w:pPr>
+              <w:widowControl w:val="0"/>
+              <w:spacing w:after="0" w:line="240" w:lineRule="auto"/>
+              <w:jc w:val="center"/>
+              <w:rPr>
+                <w:rFonts w:ascii="Times New Roman" w:eastAsia="Times New Roman" w:hAnsi="Times New Roman" w:cs="Times New Roman"/>
+                <w:color w:val="2D3B45"/>
+                <w:sz w:val="28"/>
+                <w:szCs w:val="28"/>
+              </w:rPr>
+            </w:pPr>
+            <w:r>
+              <w:rPr>
+                <w:rFonts w:ascii="Times New Roman" w:hAnsi="Times New Roman" w:cs="Times New Roman"/>
+                <w:sz w:val="28"/>
+                <w:szCs w:val="28"/>
+              </w:rPr>
+              <w:t>Limited Meeting Availability</w:t>
+            </w:r>
+          </w:p>
+        </w:tc>
+        <w:tc>
+          <w:tcPr>
+            <w:tcW w:w="7560" w:type="dxa"/>
+            <w:shd w:val="clear" w:color="auto" w:fill="auto"/>
+            <w:tcMar>
+              <w:top w:w="100" w:type="dxa"/>
+              <w:left w:w="100" w:type="dxa"/>
+              <w:bottom w:w="100" w:type="dxa"/>
+              <w:right w:w="100" w:type="dxa"/>
+            </w:tcMar>
+          </w:tcPr>
+          <w:p>
+            <w:pPr>
+              <w:widowControl w:val="0"/>
+              <w:spacing w:after="0" w:line="240" w:lineRule="auto"/>
+              <w:jc w:val="center"/>
+              <w:rPr>
+                <w:rFonts w:ascii="Times New Roman" w:eastAsia="Times New Roman" w:hAnsi="Times New Roman" w:cs="Times New Roman"/>
+                <w:color w:val="2D3B45"/>
+                <w:sz w:val="28"/>
+                <w:szCs w:val="28"/>
+              </w:rPr>
+            </w:pPr>
+            <w:r>
+              <w:rPr>
+                <w:rFonts w:ascii="Times New Roman" w:hAnsi="Times New Roman" w:cs="Times New Roman"/>
+                <w:sz w:val="28"/>
+                <w:szCs w:val="28"/>
+              </w:rPr>
+              <w:t>The team may struggle to find times to meet outside of class due to scheduling conflicts.</w:t>
+            </w:r>
+          </w:p>
+        </w:tc>
+      </w:tr>
+      <w:tr>
+        <w:trPr>
+          <w:trHeight w:val="728"/>
+        </w:trPr>
+        <w:tc>
+          <w:tcPr>
+            <w:tcW w:w="2700" w:type="dxa"/>
+            <w:shd w:val="clear" w:color="auto" w:fill="auto"/>
+            <w:tcMar>
+              <w:top w:w="100" w:type="dxa"/>
+              <w:left w:w="100" w:type="dxa"/>
+              <w:bottom w:w="100" w:type="dxa"/>
+              <w:right w:w="100" w:type="dxa"/>
+            </w:tcMar>
+          </w:tcPr>
+          <w:p>
+            <w:pPr>
+              <w:widowControl w:val="0"/>
+              <w:spacing w:after="0" w:line="240" w:lineRule="auto"/>
+              <w:jc w:val="center"/>
+              <w:rPr>
+                <w:rFonts w:ascii="Times New Roman" w:eastAsia="Times New Roman" w:hAnsi="Times New Roman" w:cs="Times New Roman"/>
+                <w:color w:val="2D3B45"/>
+                <w:sz w:val="28"/>
+                <w:szCs w:val="28"/>
+              </w:rPr>
+            </w:pPr>
+            <w:r>
+              <w:rPr>
+                <w:rFonts w:ascii="Times New Roman" w:hAnsi="Times New Roman" w:cs="Times New Roman"/>
+                <w:sz w:val="28"/>
+                <w:szCs w:val="28"/>
+              </w:rPr>
+              <w:t>Quality of Visuals</w:t>
+            </w:r>
+          </w:p>
+        </w:tc>
+        <w:tc>
+          <w:tcPr>
+            <w:tcW w:w="7560" w:type="dxa"/>
+            <w:shd w:val="clear" w:color="auto" w:fill="auto"/>
+            <w:tcMar>
+              <w:top w:w="100" w:type="dxa"/>
+              <w:left w:w="100" w:type="dxa"/>
+              <w:bottom w:w="100" w:type="dxa"/>
+              <w:right w:w="100" w:type="dxa"/>
+            </w:tcMar>
+          </w:tcPr>
+          <w:p>
+            <w:pPr>
+              <w:widowControl w:val="0"/>
+              <w:spacing w:after="0" w:line="240" w:lineRule="auto"/>
+              <w:jc w:val="center"/>
+              <w:rPr>
+                <w:rFonts w:ascii="Times New Roman" w:eastAsia="Times New Roman" w:hAnsi="Times New Roman" w:cs="Times New Roman"/>
+                <w:color w:val="2D3B45"/>
+                <w:sz w:val="28"/>
+                <w:szCs w:val="28"/>
+              </w:rPr>
+            </w:pPr>
+            <w:r>
+              <w:rPr>
+                <w:rFonts w:ascii="Times New Roman" w:hAnsi="Times New Roman" w:cs="Times New Roman"/>
+                <w:sz w:val="28"/>
+                <w:szCs w:val="28"/>
+              </w:rPr>
+              <w:t>The final project might lack high-quality visuals, which could affect the presentation and overall appeal.</w:t>
+            </w:r>
+          </w:p>
+        </w:tc>
+      </w:tr>
+      <w:tr>
+        <w:tc>
+          <w:tcPr>
+            <w:tcW w:w="2700" w:type="dxa"/>
+            <w:shd w:val="clear" w:color="auto" w:fill="auto"/>
+            <w:tcMar>
+              <w:top w:w="100" w:type="dxa"/>
+              <w:left w:w="100" w:type="dxa"/>
+              <w:bottom w:w="100" w:type="dxa"/>
+              <w:right w:w="100" w:type="dxa"/>
+            </w:tcMar>
+          </w:tcPr>
+          <w:p>
+            <w:pPr>
+              <w:widowControl w:val="0"/>
+              <w:spacing w:after="0" w:line="240" w:lineRule="auto"/>
+              <w:jc w:val="center"/>
+              <w:rPr>
+                <w:rFonts w:ascii="Times New Roman" w:eastAsia="Times New Roman" w:hAnsi="Times New Roman" w:cs="Times New Roman"/>
+                <w:color w:val="2D3B45"/>
+                <w:sz w:val="28"/>
+                <w:szCs w:val="28"/>
+              </w:rPr>
+            </w:pPr>
+            <w:r>
+              <w:rPr>
+                <w:rFonts w:ascii="Times New Roman" w:hAnsi="Times New Roman" w:cs="Times New Roman"/>
+                <w:sz w:val="28"/>
+                <w:szCs w:val="28"/>
+              </w:rPr>
+              <w:t>Excessive Coding Requirements</w:t>
+            </w:r>
+          </w:p>
+        </w:tc>
+        <w:tc>
+          <w:tcPr>
+            <w:tcW w:w="7560" w:type="dxa"/>
+            <w:shd w:val="clear" w:color="auto" w:fill="auto"/>
+            <w:tcMar>
+              <w:top w:w="100" w:type="dxa"/>
+              <w:left w:w="100" w:type="dxa"/>
+              <w:bottom w:w="100" w:type="dxa"/>
+              <w:right w:w="100" w:type="dxa"/>
+            </w:tcMar>
+          </w:tcPr>
+          <w:p>
+            <w:pPr>
+              <w:widowControl w:val="0"/>
+              <w:spacing w:after="0" w:line="240" w:lineRule="auto"/>
+              <w:jc w:val="center"/>
+              <w:rPr>
+                <w:rFonts w:ascii="Times New Roman" w:eastAsia="Times New Roman" w:hAnsi="Times New Roman" w:cs="Times New Roman"/>
+                <w:color w:val="2D3B45"/>
+                <w:sz w:val="28"/>
+                <w:szCs w:val="28"/>
+              </w:rPr>
+            </w:pPr>
+            <w:r>
+              <w:rPr>
+                <w:rFonts w:ascii="Times New Roman" w:hAnsi="Times New Roman" w:cs="Times New Roman"/>
+                <w:sz w:val="28"/>
+                <w:szCs w:val="28"/>
+              </w:rPr>
+              <w:t>The coding workload could exceed the available time, leading to incomplete features by the project’s deadline.</w:t>
+            </w:r>
+          </w:p>
+        </w:tc>
+      </w:tr>
+      <w:tr>
+        <w:tc>
+          <w:tcPr>
+            <w:tcW w:w="2700" w:type="dxa"/>
+            <w:shd w:val="clear" w:color="auto" w:fill="auto"/>
+            <w:tcMar>
+              <w:top w:w="100" w:type="dxa"/>
+              <w:left w:w="100" w:type="dxa"/>
+              <w:bottom w:w="100" w:type="dxa"/>
+              <w:right w:w="100" w:type="dxa"/>
+            </w:tcMar>
+          </w:tcPr>
+          <w:p>
+            <w:pPr>
+              <w:widowControl w:val="0"/>
+              <w:spacing w:after="0" w:line="240" w:lineRule="auto"/>
+              <w:jc w:val="center"/>
+              <w:rPr>
+                <w:rFonts w:ascii="Times New Roman" w:eastAsia="Times New Roman" w:hAnsi="Times New Roman" w:cs="Times New Roman"/>
+                <w:color w:val="2D3B45"/>
+                <w:sz w:val="28"/>
+                <w:szCs w:val="28"/>
+              </w:rPr>
+            </w:pPr>
+            <w:r>
+              <w:rPr>
+                <w:rFonts w:ascii="Times New Roman" w:hAnsi="Times New Roman" w:cs="Times New Roman"/>
+                <w:sz w:val="28"/>
+                <w:szCs w:val="28"/>
+              </w:rPr>
+              <w:t>Debugging Limitations</w:t>
+            </w:r>
+          </w:p>
+        </w:tc>
+        <w:tc>
+          <w:tcPr>
+            <w:tcW w:w="7560" w:type="dxa"/>
+            <w:shd w:val="clear" w:color="auto" w:fill="auto"/>
+            <w:tcMar>
+              <w:top w:w="100" w:type="dxa"/>
+              <w:left w:w="100" w:type="dxa"/>
+              <w:bottom w:w="100" w:type="dxa"/>
+              <w:right w:w="100" w:type="dxa"/>
+            </w:tcMar>
+          </w:tcPr>
+          <w:p>
+            <w:pPr>
+              <w:widowControl w:val="0"/>
+              <w:spacing w:after="0" w:line="240" w:lineRule="auto"/>
+              <w:jc w:val="center"/>
+              <w:rPr>
+                <w:rFonts w:ascii="Times New Roman" w:eastAsia="Times New Roman" w:hAnsi="Times New Roman" w:cs="Times New Roman"/>
+                <w:color w:val="2D3B45"/>
+                <w:sz w:val="28"/>
+                <w:szCs w:val="28"/>
+              </w:rPr>
+            </w:pPr>
+            <w:r>
+              <w:rPr>
+                <w:rFonts w:ascii="Times New Roman" w:hAnsi="Times New Roman" w:cs="Times New Roman"/>
+                <w:sz w:val="28"/>
+                <w:szCs w:val="28"/>
+              </w:rPr>
+              <w:t>Some errors might remain unresolved due to time constraints, potentially impacting project functionality or presentation.</w:t>
+            </w:r>
+          </w:p>
+        </w:tc>
+      </w:tr>
+    </w:tbl>
+    <w:p>
+      <w:pPr>
+        <w:spacing w:after="0"/>
+        <w:rPr>
+          <w:rFonts w:ascii="Times New Roman" w:hAnsi="Times New Roman" w:cs="Times New Roman"/>
+          <w:sz w:val="32"/>
+          <w:szCs w:val="32"/>
+        </w:rPr>
+      </w:pPr>
+    </w:p>
+    <w:p>
+      <w:pPr>
+        <w:spacing w:after="0"/>
+        <w:rPr>
+          <w:rFonts w:ascii="Times New Roman" w:hAnsi="Times New Roman" w:cs="Times New Roman"/>
+          <w:sz w:val="32"/>
+          <w:szCs w:val="32"/>
+        </w:rPr>
+      </w:pPr>
+    </w:p>
+    <w:p>
+      <w:pPr>
+        <w:spacing w:after="0"/>
+        <w:rPr>
+          <w:rFonts w:ascii="Times New Roman" w:hAnsi="Times New Roman" w:cs="Times New Roman"/>
+          <w:sz w:val="32"/>
+          <w:szCs w:val="32"/>
+        </w:rPr>
+      </w:pPr>
+    </w:p>
+    <w:p>
+      <w:pPr>
+        <w:spacing w:after="0"/>
+        <w:rPr>
+          <w:rFonts w:ascii="Times New Roman" w:hAnsi="Times New Roman" w:cs="Times New Roman"/>
+          <w:sz w:val="32"/>
+          <w:szCs w:val="32"/>
+        </w:rPr>
+      </w:pPr>
+    </w:p>
+    <w:p>
+      <w:pPr>
+        <w:spacing w:after="0"/>
+        <w:rPr>
+          <w:rFonts w:ascii="Times New Roman" w:hAnsi="Times New Roman" w:cs="Times New Roman"/>
+          <w:sz w:val="32"/>
+          <w:szCs w:val="32"/>
+        </w:rPr>
+      </w:pPr>
+    </w:p>
+    <w:p>
+      <w:pPr>
+        <w:rPr>
+          <w:rFonts w:ascii="Times New Roman" w:hAnsi="Times New Roman" w:cs="Times New Roman"/>
+          <w:sz w:val="32"/>
+          <w:szCs w:val="32"/>
+        </w:rPr>
+      </w:pPr>
+    </w:p>
+    <w:p>
+      <w:pPr>
+        <w:rPr>
+          <w:rFonts w:ascii="Times New Roman" w:hAnsi="Times New Roman" w:cs="Times New Roman"/>
+          <w:sz w:val="32"/>
+          <w:szCs w:val="32"/>
+        </w:rPr>
+      </w:pPr>
+    </w:p>
+    <w:p>
+      <w:pPr>
+        <w:rPr>
+          <w:rFonts w:ascii="Times New Roman" w:hAnsi="Times New Roman" w:cs="Times New Roman"/>
+          <w:b/>
+          <w:bCs/>
+          <w:sz w:val="32"/>
+          <w:szCs w:val="32"/>
+        </w:rPr>
+      </w:pPr>
+      <w:r>
+        <w:rPr>
+          <w:rFonts w:ascii="Times New Roman" w:hAnsi="Times New Roman" w:cs="Times New Roman"/>
+          <w:b/>
+          <w:bCs/>
+          <w:sz w:val="32"/>
+          <w:szCs w:val="32"/>
+        </w:rPr>
+        <w:lastRenderedPageBreak/>
+        <w:t xml:space="preserve">Risk </w:t>
+      </w:r>
+      <w:r>
+        <w:rPr>
+          <w:rFonts w:ascii="Times New Roman" w:hAnsi="Times New Roman" w:cs="Times New Roman"/>
+          <w:b/>
+          <w:bCs/>
+          <w:sz w:val="32"/>
+          <w:szCs w:val="32"/>
+        </w:rPr>
+        <w:t>Analysis</w:t>
+      </w:r>
+    </w:p>
+    <w:tbl>
+      <w:tblPr>
+        <w:tblW w:w="10260" w:type="dxa"/>
+        <w:tblInd w:w="-10" w:type="dxa"/>
+        <w:tblBorders>
+          <w:top w:val="single" w:sz="8" w:space="0" w:color="000000"/>
+          <w:left w:val="single" w:sz="8" w:space="0" w:color="000000"/>
+          <w:bottom w:val="single" w:sz="8" w:space="0" w:color="000000"/>
+          <w:right w:val="single" w:sz="8" w:space="0" w:color="000000"/>
+          <w:insideH w:val="single" w:sz="8" w:space="0" w:color="000000"/>
+          <w:insideV w:val="single" w:sz="8" w:space="0" w:color="000000"/>
+        </w:tblBorders>
+        <w:tblLayout w:type="fixed"/>
+        <w:tblLook w:val="0600" w:firstRow="0" w:lastRow="0" w:firstColumn="0" w:lastColumn="0" w:noHBand="1" w:noVBand="1"/>
+      </w:tblPr>
+      <w:tblGrid>
+        <w:gridCol w:w="1890"/>
+        <w:gridCol w:w="1620"/>
+        <w:gridCol w:w="2970"/>
+        <w:gridCol w:w="3780"/>
+      </w:tblGrid>
+      <w:tr>
+        <w:trPr>
+          <w:cantSplit/>
+        </w:trPr>
+        <w:tc>
+          <w:tcPr>
+            <w:tcW w:w="1890" w:type="dxa"/>
+            <w:shd w:val="clear" w:color="auto" w:fill="auto"/>
+            <w:tcMar>
+              <w:top w:w="100" w:type="dxa"/>
+              <w:left w:w="100" w:type="dxa"/>
+              <w:bottom w:w="100" w:type="dxa"/>
+              <w:right w:w="100" w:type="dxa"/>
+            </w:tcMar>
+          </w:tcPr>
+          <w:p>
+            <w:pPr>
+              <w:widowControl w:val="0"/>
+              <w:spacing w:after="0" w:line="240" w:lineRule="auto"/>
+              <w:jc w:val="center"/>
+              <w:rPr>
+                <w:rFonts w:ascii="Times New Roman" w:eastAsia="Times New Roman" w:hAnsi="Times New Roman" w:cs="Times New Roman"/>
+                <w:b/>
+                <w:bCs/>
+                <w:color w:val="2D3B45"/>
+                <w:sz w:val="28"/>
+                <w:szCs w:val="28"/>
+              </w:rPr>
+            </w:pPr>
+            <w:r>
+              <w:rPr>
+                <w:rFonts w:ascii="Times New Roman" w:hAnsi="Times New Roman" w:cs="Times New Roman"/>
+                <w:b/>
+                <w:bCs/>
+                <w:sz w:val="28"/>
+                <w:szCs w:val="28"/>
+              </w:rPr>
+              <w:t>Risk</w:t>
+            </w:r>
+          </w:p>
+        </w:tc>
+        <w:tc>
+          <w:tcPr>
+            <w:tcW w:w="1620" w:type="dxa"/>
+            <w:shd w:val="clear" w:color="auto" w:fill="auto"/>
+            <w:tcMar>
+              <w:top w:w="100" w:type="dxa"/>
+              <w:left w:w="100" w:type="dxa"/>
+              <w:bottom w:w="100" w:type="dxa"/>
+              <w:right w:w="100" w:type="dxa"/>
+            </w:tcMar>
+          </w:tcPr>
+          <w:p>
+            <w:pPr>
+              <w:widowControl w:val="0"/>
+              <w:spacing w:after="0" w:line="240" w:lineRule="auto"/>
+              <w:jc w:val="center"/>
+              <w:rPr>
+                <w:rFonts w:ascii="Times New Roman" w:eastAsia="Times New Roman" w:hAnsi="Times New Roman" w:cs="Times New Roman"/>
+                <w:b/>
+                <w:bCs/>
+                <w:color w:val="2D3B45"/>
+                <w:sz w:val="28"/>
+                <w:szCs w:val="28"/>
+              </w:rPr>
+            </w:pPr>
+            <w:r>
+              <w:rPr>
+                <w:rFonts w:ascii="Times New Roman" w:hAnsi="Times New Roman" w:cs="Times New Roman"/>
+                <w:b/>
+                <w:bCs/>
+                <w:sz w:val="28"/>
+                <w:szCs w:val="28"/>
+              </w:rPr>
+              <w:t>Probability</w:t>
+            </w:r>
+          </w:p>
+        </w:tc>
+        <w:tc>
+          <w:tcPr>
+            <w:tcW w:w="2970" w:type="dxa"/>
+          </w:tcPr>
+          <w:p>
+            <w:pPr>
+              <w:widowControl w:val="0"/>
+              <w:spacing w:after="0" w:line="240" w:lineRule="auto"/>
+              <w:jc w:val="center"/>
+              <w:rPr>
+                <w:rFonts w:ascii="Times New Roman" w:eastAsia="Times New Roman" w:hAnsi="Times New Roman" w:cs="Times New Roman"/>
+                <w:b/>
+                <w:bCs/>
+                <w:color w:val="2D3B45"/>
+                <w:sz w:val="28"/>
+                <w:szCs w:val="28"/>
+              </w:rPr>
+            </w:pPr>
+            <w:r>
+              <w:rPr>
+                <w:rFonts w:ascii="Times New Roman" w:hAnsi="Times New Roman" w:cs="Times New Roman"/>
+                <w:b/>
+                <w:bCs/>
+                <w:sz w:val="28"/>
+                <w:szCs w:val="28"/>
+              </w:rPr>
+              <w:t>Effect</w:t>
+            </w:r>
+          </w:p>
+        </w:tc>
+        <w:tc>
+          <w:tcPr>
+            <w:tcW w:w="3780" w:type="dxa"/>
+            <w:shd w:val="clear" w:color="auto" w:fill="auto"/>
+            <w:tcMar>
+              <w:top w:w="100" w:type="dxa"/>
+              <w:left w:w="100" w:type="dxa"/>
+              <w:bottom w:w="100" w:type="dxa"/>
+              <w:right w:w="100" w:type="dxa"/>
+            </w:tcMar>
+          </w:tcPr>
+          <w:p>
+            <w:pPr>
+              <w:widowControl w:val="0"/>
+              <w:spacing w:after="0" w:line="240" w:lineRule="auto"/>
+              <w:jc w:val="center"/>
+              <w:rPr>
+                <w:rFonts w:ascii="Times New Roman" w:eastAsia="Times New Roman" w:hAnsi="Times New Roman" w:cs="Times New Roman"/>
+                <w:b/>
+                <w:bCs/>
+                <w:color w:val="2D3B45"/>
+                <w:sz w:val="28"/>
+                <w:szCs w:val="28"/>
+              </w:rPr>
+            </w:pPr>
+            <w:r>
+              <w:rPr>
+                <w:rFonts w:ascii="Times New Roman" w:hAnsi="Times New Roman" w:cs="Times New Roman"/>
+                <w:b/>
+                <w:bCs/>
+                <w:sz w:val="28"/>
+                <w:szCs w:val="28"/>
+              </w:rPr>
+              <w:t>Explanation</w:t>
+            </w:r>
+          </w:p>
+        </w:tc>
+      </w:tr>
+      <w:tr>
+        <w:trPr>
+          <w:cantSplit/>
+        </w:trPr>
+        <w:tc>
+          <w:tcPr>
+            <w:tcW w:w="1890" w:type="dxa"/>
+            <w:shd w:val="clear" w:color="auto" w:fill="auto"/>
+            <w:tcMar>
+              <w:top w:w="100" w:type="dxa"/>
+              <w:left w:w="100" w:type="dxa"/>
+              <w:bottom w:w="100" w:type="dxa"/>
+              <w:right w:w="100" w:type="dxa"/>
+            </w:tcMar>
+          </w:tcPr>
+          <w:p>
+            <w:pPr>
+              <w:widowControl w:val="0"/>
+              <w:spacing w:after="0" w:line="240" w:lineRule="auto"/>
+              <w:jc w:val="center"/>
+              <w:rPr>
+                <w:rFonts w:ascii="Times New Roman" w:eastAsia="Times New Roman" w:hAnsi="Times New Roman" w:cs="Times New Roman"/>
+                <w:color w:val="2D3B45"/>
+                <w:sz w:val="28"/>
+                <w:szCs w:val="28"/>
+              </w:rPr>
+            </w:pPr>
+            <w:r>
+              <w:rPr>
+                <w:rFonts w:ascii="Times New Roman" w:hAnsi="Times New Roman" w:cs="Times New Roman"/>
+                <w:sz w:val="28"/>
+                <w:szCs w:val="28"/>
+              </w:rPr>
+              <w:t>Late Delivery</w:t>
+            </w:r>
+          </w:p>
+        </w:tc>
+        <w:tc>
+          <w:tcPr>
+            <w:tcW w:w="1620" w:type="dxa"/>
+            <w:shd w:val="clear" w:color="auto" w:fill="auto"/>
+            <w:tcMar>
+              <w:top w:w="100" w:type="dxa"/>
+              <w:left w:w="100" w:type="dxa"/>
+              <w:bottom w:w="100" w:type="dxa"/>
+              <w:right w:w="100" w:type="dxa"/>
+            </w:tcMar>
+          </w:tcPr>
+          <w:p>
+            <w:pPr>
+              <w:widowControl w:val="0"/>
+              <w:spacing w:after="0" w:line="240" w:lineRule="auto"/>
+              <w:jc w:val="center"/>
+              <w:rPr>
+                <w:rFonts w:ascii="Times New Roman" w:eastAsia="Times New Roman" w:hAnsi="Times New Roman" w:cs="Times New Roman"/>
+                <w:color w:val="2D3B45"/>
+                <w:sz w:val="28"/>
+                <w:szCs w:val="28"/>
+              </w:rPr>
+            </w:pPr>
+            <w:r>
+              <w:rPr>
+                <w:rFonts w:ascii="Times New Roman" w:hAnsi="Times New Roman" w:cs="Times New Roman"/>
+                <w:sz w:val="28"/>
+                <w:szCs w:val="28"/>
+              </w:rPr>
+              <w:t>Low</w:t>
+            </w:r>
+          </w:p>
+        </w:tc>
+        <w:tc>
+          <w:tcPr>
+            <w:tcW w:w="2970" w:type="dxa"/>
+          </w:tcPr>
+          <w:p>
+            <w:pPr>
+              <w:widowControl w:val="0"/>
+              <w:spacing w:after="0" w:line="240" w:lineRule="auto"/>
+              <w:jc w:val="center"/>
+              <w:rPr>
+                <w:rFonts w:ascii="Times New Roman" w:eastAsia="Times New Roman" w:hAnsi="Times New Roman" w:cs="Times New Roman"/>
+                <w:color w:val="2D3B45"/>
+                <w:sz w:val="28"/>
+                <w:szCs w:val="28"/>
+              </w:rPr>
+            </w:pPr>
+            <w:r>
+              <w:rPr>
+                <w:rFonts w:ascii="Times New Roman" w:hAnsi="Times New Roman" w:cs="Times New Roman"/>
+                <w:sz w:val="28"/>
+                <w:szCs w:val="28"/>
+              </w:rPr>
+              <w:t>Catastrophic: Missed deadline affects grades.</w:t>
+            </w:r>
+          </w:p>
+        </w:tc>
+        <w:tc>
+          <w:tcPr>
+            <w:tcW w:w="3780" w:type="dxa"/>
+            <w:shd w:val="clear" w:color="auto" w:fill="auto"/>
+            <w:tcMar>
+              <w:top w:w="100" w:type="dxa"/>
+              <w:left w:w="100" w:type="dxa"/>
+              <w:bottom w:w="100" w:type="dxa"/>
+              <w:right w:w="100" w:type="dxa"/>
+            </w:tcMar>
+          </w:tcPr>
+          <w:p>
+            <w:pPr>
+              <w:widowControl w:val="0"/>
+              <w:spacing w:after="0" w:line="240" w:lineRule="auto"/>
+              <w:jc w:val="center"/>
+              <w:rPr>
+                <w:rFonts w:ascii="Times New Roman" w:eastAsia="Times New Roman" w:hAnsi="Times New Roman" w:cs="Times New Roman"/>
+                <w:color w:val="2D3B45"/>
+                <w:sz w:val="28"/>
+                <w:szCs w:val="28"/>
+              </w:rPr>
+            </w:pPr>
+            <w:r>
+              <w:rPr>
+                <w:rFonts w:ascii="Times New Roman" w:hAnsi="Times New Roman" w:cs="Times New Roman"/>
+                <w:sz w:val="28"/>
+                <w:szCs w:val="28"/>
+              </w:rPr>
+              <w:t>The due date has been clear from the start, making it unlikely we’ll miss it.</w:t>
+            </w:r>
+          </w:p>
+        </w:tc>
+      </w:tr>
+      <w:tr>
+        <w:trPr>
+          <w:cantSplit/>
+        </w:trPr>
+        <w:tc>
+          <w:tcPr>
+            <w:tcW w:w="1890" w:type="dxa"/>
+            <w:shd w:val="clear" w:color="auto" w:fill="auto"/>
+            <w:tcMar>
+              <w:top w:w="100" w:type="dxa"/>
+              <w:left w:w="100" w:type="dxa"/>
+              <w:bottom w:w="100" w:type="dxa"/>
+              <w:right w:w="100" w:type="dxa"/>
+            </w:tcMar>
+          </w:tcPr>
+          <w:p>
+            <w:pPr>
+              <w:widowControl w:val="0"/>
+              <w:spacing w:after="0" w:line="240" w:lineRule="auto"/>
+              <w:jc w:val="center"/>
+              <w:rPr>
+                <w:rFonts w:ascii="Times New Roman" w:eastAsia="Times New Roman" w:hAnsi="Times New Roman" w:cs="Times New Roman"/>
+                <w:color w:val="2D3B45"/>
+                <w:sz w:val="28"/>
+                <w:szCs w:val="28"/>
+              </w:rPr>
+            </w:pPr>
+            <w:r>
+              <w:rPr>
+                <w:rFonts w:ascii="Times New Roman" w:hAnsi="Times New Roman" w:cs="Times New Roman"/>
+                <w:sz w:val="28"/>
+                <w:szCs w:val="28"/>
+              </w:rPr>
+              <w:t>Software or Equipment Failure</w:t>
+            </w:r>
+          </w:p>
+        </w:tc>
+        <w:tc>
+          <w:tcPr>
+            <w:tcW w:w="1620" w:type="dxa"/>
+            <w:shd w:val="clear" w:color="auto" w:fill="auto"/>
+            <w:tcMar>
+              <w:top w:w="100" w:type="dxa"/>
+              <w:left w:w="100" w:type="dxa"/>
+              <w:bottom w:w="100" w:type="dxa"/>
+              <w:right w:w="100" w:type="dxa"/>
+            </w:tcMar>
+          </w:tcPr>
+          <w:p>
+            <w:pPr>
+              <w:widowControl w:val="0"/>
+              <w:spacing w:after="0" w:line="240" w:lineRule="auto"/>
+              <w:jc w:val="center"/>
+              <w:rPr>
+                <w:rFonts w:ascii="Times New Roman" w:eastAsia="Times New Roman" w:hAnsi="Times New Roman" w:cs="Times New Roman"/>
+                <w:color w:val="2D3B45"/>
+                <w:sz w:val="28"/>
+                <w:szCs w:val="28"/>
+              </w:rPr>
+            </w:pPr>
+            <w:r>
+              <w:rPr>
+                <w:rFonts w:ascii="Times New Roman" w:hAnsi="Times New Roman" w:cs="Times New Roman"/>
+                <w:sz w:val="28"/>
+                <w:szCs w:val="28"/>
+              </w:rPr>
+              <w:t>Low</w:t>
+            </w:r>
+          </w:p>
+        </w:tc>
+        <w:tc>
+          <w:tcPr>
+            <w:tcW w:w="2970" w:type="dxa"/>
+          </w:tcPr>
+          <w:p>
+            <w:pPr>
+              <w:widowControl w:val="0"/>
+              <w:spacing w:after="0" w:line="240" w:lineRule="auto"/>
+              <w:jc w:val="center"/>
+              <w:rPr>
+                <w:rFonts w:ascii="Times New Roman" w:eastAsia="Times New Roman" w:hAnsi="Times New Roman" w:cs="Times New Roman"/>
+                <w:color w:val="2D3B45"/>
+                <w:sz w:val="28"/>
+                <w:szCs w:val="28"/>
+              </w:rPr>
+            </w:pPr>
+            <w:r>
+              <w:rPr>
+                <w:rFonts w:ascii="Times New Roman" w:hAnsi="Times New Roman" w:cs="Times New Roman"/>
+                <w:sz w:val="28"/>
+                <w:szCs w:val="28"/>
+              </w:rPr>
+              <w:t>Catastrophic: File corruption or data loss could impact progress.</w:t>
+            </w:r>
+          </w:p>
+        </w:tc>
+        <w:tc>
+          <w:tcPr>
+            <w:tcW w:w="3780" w:type="dxa"/>
+            <w:shd w:val="clear" w:color="auto" w:fill="auto"/>
+            <w:tcMar>
+              <w:top w:w="100" w:type="dxa"/>
+              <w:left w:w="100" w:type="dxa"/>
+              <w:bottom w:w="100" w:type="dxa"/>
+              <w:right w:w="100" w:type="dxa"/>
+            </w:tcMar>
+          </w:tcPr>
+          <w:p>
+            <w:pPr>
+              <w:widowControl w:val="0"/>
+              <w:spacing w:after="0" w:line="240" w:lineRule="auto"/>
+              <w:jc w:val="center"/>
+              <w:rPr>
+                <w:rFonts w:ascii="Times New Roman" w:eastAsia="Times New Roman" w:hAnsi="Times New Roman" w:cs="Times New Roman"/>
+                <w:color w:val="2D3B45"/>
+                <w:sz w:val="28"/>
+                <w:szCs w:val="28"/>
+              </w:rPr>
+            </w:pPr>
+            <w:r>
+              <w:rPr>
+                <w:rFonts w:ascii="Times New Roman" w:hAnsi="Times New Roman" w:cs="Times New Roman"/>
+                <w:sz w:val="28"/>
+                <w:szCs w:val="28"/>
+              </w:rPr>
+              <w:t>Reliable platforms like GitHub minimize the risk of losing project files.</w:t>
+            </w:r>
+          </w:p>
+        </w:tc>
+      </w:tr>
+      <w:tr>
+        <w:trPr>
+          <w:cantSplit/>
+        </w:trPr>
+        <w:tc>
+          <w:tcPr>
+            <w:tcW w:w="1890" w:type="dxa"/>
+            <w:shd w:val="clear" w:color="auto" w:fill="auto"/>
+            <w:tcMar>
+              <w:top w:w="100" w:type="dxa"/>
+              <w:left w:w="100" w:type="dxa"/>
+              <w:bottom w:w="100" w:type="dxa"/>
+              <w:right w:w="100" w:type="dxa"/>
+            </w:tcMar>
+          </w:tcPr>
+          <w:p>
+            <w:pPr>
+              <w:widowControl w:val="0"/>
+              <w:spacing w:after="0" w:line="240" w:lineRule="auto"/>
+              <w:jc w:val="center"/>
+              <w:rPr>
+                <w:rFonts w:ascii="Times New Roman" w:eastAsia="Times New Roman" w:hAnsi="Times New Roman" w:cs="Times New Roman"/>
+                <w:color w:val="2D3B45"/>
+                <w:sz w:val="28"/>
+                <w:szCs w:val="28"/>
+              </w:rPr>
+            </w:pPr>
+            <w:r>
+              <w:rPr>
+                <w:rFonts w:ascii="Times New Roman" w:hAnsi="Times New Roman" w:cs="Times New Roman"/>
+                <w:sz w:val="28"/>
+                <w:szCs w:val="28"/>
+              </w:rPr>
+              <w:t>Team Member Unavailability</w:t>
+            </w:r>
+          </w:p>
+        </w:tc>
+        <w:tc>
+          <w:tcPr>
+            <w:tcW w:w="1620" w:type="dxa"/>
+            <w:shd w:val="clear" w:color="auto" w:fill="auto"/>
+            <w:tcMar>
+              <w:top w:w="100" w:type="dxa"/>
+              <w:left w:w="100" w:type="dxa"/>
+              <w:bottom w:w="100" w:type="dxa"/>
+              <w:right w:w="100" w:type="dxa"/>
+            </w:tcMar>
+          </w:tcPr>
+          <w:p>
+            <w:pPr>
+              <w:widowControl w:val="0"/>
+              <w:spacing w:after="0" w:line="240" w:lineRule="auto"/>
+              <w:jc w:val="center"/>
+              <w:rPr>
+                <w:rFonts w:ascii="Times New Roman" w:eastAsia="Times New Roman" w:hAnsi="Times New Roman" w:cs="Times New Roman"/>
+                <w:color w:val="2D3B45"/>
+                <w:sz w:val="28"/>
+                <w:szCs w:val="28"/>
+              </w:rPr>
+            </w:pPr>
+            <w:r>
+              <w:rPr>
+                <w:rFonts w:ascii="Times New Roman" w:hAnsi="Times New Roman" w:cs="Times New Roman"/>
+                <w:sz w:val="28"/>
+                <w:szCs w:val="28"/>
+              </w:rPr>
+              <w:t>Low</w:t>
+            </w:r>
+          </w:p>
+        </w:tc>
+        <w:tc>
+          <w:tcPr>
+            <w:tcW w:w="2970" w:type="dxa"/>
+          </w:tcPr>
+          <w:p>
+            <w:pPr>
+              <w:widowControl w:val="0"/>
+              <w:spacing w:after="0" w:line="240" w:lineRule="auto"/>
+              <w:jc w:val="center"/>
+              <w:rPr>
+                <w:rFonts w:ascii="Times New Roman" w:eastAsia="Times New Roman" w:hAnsi="Times New Roman" w:cs="Times New Roman"/>
+                <w:color w:val="2D3B45"/>
+                <w:sz w:val="28"/>
+                <w:szCs w:val="28"/>
+              </w:rPr>
+            </w:pPr>
+            <w:r>
+              <w:rPr>
+                <w:rFonts w:ascii="Times New Roman" w:hAnsi="Times New Roman" w:cs="Times New Roman"/>
+                <w:sz w:val="28"/>
+                <w:szCs w:val="28"/>
+              </w:rPr>
+              <w:t>Serious: Limits productivity and delays milestones.</w:t>
+            </w:r>
+          </w:p>
+        </w:tc>
+        <w:tc>
+          <w:tcPr>
+            <w:tcW w:w="3780" w:type="dxa"/>
+            <w:shd w:val="clear" w:color="auto" w:fill="auto"/>
+            <w:tcMar>
+              <w:top w:w="100" w:type="dxa"/>
+              <w:left w:w="100" w:type="dxa"/>
+              <w:bottom w:w="100" w:type="dxa"/>
+              <w:right w:w="100" w:type="dxa"/>
+            </w:tcMar>
+          </w:tcPr>
+          <w:p>
+            <w:pPr>
+              <w:widowControl w:val="0"/>
+              <w:spacing w:after="0" w:line="240" w:lineRule="auto"/>
+              <w:jc w:val="center"/>
+              <w:rPr>
+                <w:rFonts w:ascii="Times New Roman" w:eastAsia="Times New Roman" w:hAnsi="Times New Roman" w:cs="Times New Roman"/>
+                <w:color w:val="2D3B45"/>
+                <w:sz w:val="28"/>
+                <w:szCs w:val="28"/>
+              </w:rPr>
+            </w:pPr>
+            <w:r>
+              <w:rPr>
+                <w:rFonts w:ascii="Times New Roman" w:hAnsi="Times New Roman" w:cs="Times New Roman"/>
+                <w:sz w:val="28"/>
+                <w:szCs w:val="28"/>
+              </w:rPr>
+              <w:t>It’s unlikely a team member will be unavailable for an extended period.</w:t>
+            </w:r>
+          </w:p>
+        </w:tc>
+      </w:tr>
+      <w:tr>
+        <w:trPr>
+          <w:cantSplit/>
+          <w:trHeight w:val="879"/>
+        </w:trPr>
+        <w:tc>
+          <w:tcPr>
+            <w:tcW w:w="1890" w:type="dxa"/>
+            <w:shd w:val="clear" w:color="auto" w:fill="auto"/>
+            <w:tcMar>
+              <w:top w:w="100" w:type="dxa"/>
+              <w:left w:w="100" w:type="dxa"/>
+              <w:bottom w:w="100" w:type="dxa"/>
+              <w:right w:w="100" w:type="dxa"/>
+            </w:tcMar>
+          </w:tcPr>
+          <w:p>
+            <w:pPr>
+              <w:widowControl w:val="0"/>
+              <w:spacing w:after="0" w:line="240" w:lineRule="auto"/>
+              <w:jc w:val="center"/>
+              <w:rPr>
+                <w:rFonts w:ascii="Times New Roman" w:eastAsia="Times New Roman" w:hAnsi="Times New Roman" w:cs="Times New Roman"/>
+                <w:color w:val="2D3B45"/>
+                <w:sz w:val="28"/>
+                <w:szCs w:val="28"/>
+              </w:rPr>
+            </w:pPr>
+            <w:r>
+              <w:rPr>
+                <w:rFonts w:ascii="Times New Roman" w:hAnsi="Times New Roman" w:cs="Times New Roman"/>
+                <w:sz w:val="28"/>
+                <w:szCs w:val="28"/>
+              </w:rPr>
+              <w:t>Project Scope Changes</w:t>
+            </w:r>
+          </w:p>
+        </w:tc>
+        <w:tc>
+          <w:tcPr>
+            <w:tcW w:w="1620" w:type="dxa"/>
+            <w:shd w:val="clear" w:color="auto" w:fill="auto"/>
+            <w:tcMar>
+              <w:top w:w="100" w:type="dxa"/>
+              <w:left w:w="100" w:type="dxa"/>
+              <w:bottom w:w="100" w:type="dxa"/>
+              <w:right w:w="100" w:type="dxa"/>
+            </w:tcMar>
+          </w:tcPr>
+          <w:p>
+            <w:pPr>
+              <w:widowControl w:val="0"/>
+              <w:spacing w:after="0" w:line="240" w:lineRule="auto"/>
+              <w:jc w:val="center"/>
+              <w:rPr>
+                <w:rFonts w:ascii="Times New Roman" w:eastAsia="Times New Roman" w:hAnsi="Times New Roman" w:cs="Times New Roman"/>
+                <w:color w:val="2D3B45"/>
+                <w:sz w:val="28"/>
+                <w:szCs w:val="28"/>
+              </w:rPr>
+            </w:pPr>
+            <w:r>
+              <w:rPr>
+                <w:rFonts w:ascii="Times New Roman" w:hAnsi="Times New Roman" w:cs="Times New Roman"/>
+                <w:sz w:val="28"/>
+                <w:szCs w:val="28"/>
+              </w:rPr>
+              <w:t>Low</w:t>
+            </w:r>
+          </w:p>
+        </w:tc>
+        <w:tc>
+          <w:tcPr>
+            <w:tcW w:w="2970" w:type="dxa"/>
+          </w:tcPr>
+          <w:p>
+            <w:pPr>
+              <w:widowControl w:val="0"/>
+              <w:spacing w:after="0" w:line="240" w:lineRule="auto"/>
+              <w:jc w:val="center"/>
+              <w:rPr>
+                <w:rFonts w:ascii="Times New Roman" w:eastAsia="Times New Roman" w:hAnsi="Times New Roman" w:cs="Times New Roman"/>
+                <w:color w:val="2D3B45"/>
+                <w:sz w:val="28"/>
+                <w:szCs w:val="28"/>
+              </w:rPr>
+            </w:pPr>
+            <w:r>
+              <w:rPr>
+                <w:rFonts w:ascii="Times New Roman" w:hAnsi="Times New Roman" w:cs="Times New Roman"/>
+                <w:sz w:val="28"/>
+                <w:szCs w:val="28"/>
+              </w:rPr>
+              <w:t>Serious: Resetting progress can delay the project.</w:t>
+            </w:r>
+          </w:p>
+        </w:tc>
+        <w:tc>
+          <w:tcPr>
+            <w:tcW w:w="3780" w:type="dxa"/>
+            <w:shd w:val="clear" w:color="auto" w:fill="auto"/>
+            <w:tcMar>
+              <w:top w:w="100" w:type="dxa"/>
+              <w:left w:w="100" w:type="dxa"/>
+              <w:bottom w:w="100" w:type="dxa"/>
+              <w:right w:w="100" w:type="dxa"/>
+            </w:tcMar>
+          </w:tcPr>
+          <w:p>
+            <w:pPr>
+              <w:widowControl w:val="0"/>
+              <w:spacing w:after="0" w:line="240" w:lineRule="auto"/>
+              <w:jc w:val="center"/>
+              <w:rPr>
+                <w:rFonts w:ascii="Times New Roman" w:eastAsia="Times New Roman" w:hAnsi="Times New Roman" w:cs="Times New Roman"/>
+                <w:color w:val="2D3B45"/>
+                <w:sz w:val="28"/>
+                <w:szCs w:val="28"/>
+              </w:rPr>
+            </w:pPr>
+            <w:r>
+              <w:rPr>
+                <w:rFonts w:ascii="Times New Roman" w:hAnsi="Times New Roman" w:cs="Times New Roman"/>
+                <w:sz w:val="28"/>
+                <w:szCs w:val="28"/>
+              </w:rPr>
+              <w:t>The theme has been firmly set, reducing the chance of major changes.</w:t>
+            </w:r>
+          </w:p>
+        </w:tc>
+      </w:tr>
+      <w:tr>
+        <w:trPr>
+          <w:cantSplit/>
+          <w:trHeight w:val="861"/>
+        </w:trPr>
+        <w:tc>
+          <w:tcPr>
+            <w:tcW w:w="1890" w:type="dxa"/>
+            <w:shd w:val="clear" w:color="auto" w:fill="auto"/>
+            <w:tcMar>
+              <w:top w:w="100" w:type="dxa"/>
+              <w:left w:w="100" w:type="dxa"/>
+              <w:bottom w:w="100" w:type="dxa"/>
+              <w:right w:w="100" w:type="dxa"/>
+            </w:tcMar>
+          </w:tcPr>
+          <w:p>
+            <w:pPr>
+              <w:widowControl w:val="0"/>
+              <w:spacing w:after="0" w:line="240" w:lineRule="auto"/>
+              <w:jc w:val="center"/>
+              <w:rPr>
+                <w:rFonts w:ascii="Times New Roman" w:eastAsia="Times New Roman" w:hAnsi="Times New Roman" w:cs="Times New Roman"/>
+                <w:color w:val="2D3B45"/>
+                <w:sz w:val="28"/>
+                <w:szCs w:val="28"/>
+              </w:rPr>
+            </w:pPr>
+            <w:r>
+              <w:rPr>
+                <w:rFonts w:ascii="Times New Roman" w:hAnsi="Times New Roman" w:cs="Times New Roman"/>
+                <w:sz w:val="28"/>
+                <w:szCs w:val="28"/>
+              </w:rPr>
+              <w:t>Hardware Failure</w:t>
+            </w:r>
+          </w:p>
+        </w:tc>
+        <w:tc>
+          <w:tcPr>
+            <w:tcW w:w="1620" w:type="dxa"/>
+            <w:shd w:val="clear" w:color="auto" w:fill="auto"/>
+            <w:tcMar>
+              <w:top w:w="100" w:type="dxa"/>
+              <w:left w:w="100" w:type="dxa"/>
+              <w:bottom w:w="100" w:type="dxa"/>
+              <w:right w:w="100" w:type="dxa"/>
+            </w:tcMar>
+          </w:tcPr>
+          <w:p>
+            <w:pPr>
+              <w:widowControl w:val="0"/>
+              <w:spacing w:after="0" w:line="240" w:lineRule="auto"/>
+              <w:jc w:val="center"/>
+              <w:rPr>
+                <w:rFonts w:ascii="Times New Roman" w:eastAsia="Times New Roman" w:hAnsi="Times New Roman" w:cs="Times New Roman"/>
+                <w:color w:val="2D3B45"/>
+                <w:sz w:val="28"/>
+                <w:szCs w:val="28"/>
+              </w:rPr>
+            </w:pPr>
+            <w:r>
+              <w:rPr>
+                <w:rFonts w:ascii="Times New Roman" w:hAnsi="Times New Roman" w:cs="Times New Roman"/>
+                <w:sz w:val="28"/>
+                <w:szCs w:val="28"/>
+              </w:rPr>
+              <w:t>Moderate</w:t>
+            </w:r>
+          </w:p>
+        </w:tc>
+        <w:tc>
+          <w:tcPr>
+            <w:tcW w:w="2970" w:type="dxa"/>
+          </w:tcPr>
+          <w:p>
+            <w:pPr>
+              <w:widowControl w:val="0"/>
+              <w:spacing w:after="0" w:line="240" w:lineRule="auto"/>
+              <w:jc w:val="center"/>
+              <w:rPr>
+                <w:rFonts w:ascii="Times New Roman" w:eastAsia="Times New Roman" w:hAnsi="Times New Roman" w:cs="Times New Roman"/>
+                <w:color w:val="2D3B45"/>
+                <w:sz w:val="28"/>
+                <w:szCs w:val="28"/>
+              </w:rPr>
+            </w:pPr>
+            <w:r>
+              <w:rPr>
+                <w:rFonts w:ascii="Times New Roman" w:hAnsi="Times New Roman" w:cs="Times New Roman"/>
+                <w:sz w:val="28"/>
+                <w:szCs w:val="28"/>
+              </w:rPr>
+              <w:t>Serious: Reduces a team member’s ability to contribute.</w:t>
+            </w:r>
+          </w:p>
+        </w:tc>
+        <w:tc>
+          <w:tcPr>
+            <w:tcW w:w="3780" w:type="dxa"/>
+            <w:shd w:val="clear" w:color="auto" w:fill="auto"/>
+            <w:tcMar>
+              <w:top w:w="100" w:type="dxa"/>
+              <w:left w:w="100" w:type="dxa"/>
+              <w:bottom w:w="100" w:type="dxa"/>
+              <w:right w:w="100" w:type="dxa"/>
+            </w:tcMar>
+          </w:tcPr>
+          <w:p>
+            <w:pPr>
+              <w:widowControl w:val="0"/>
+              <w:spacing w:after="0" w:line="240" w:lineRule="auto"/>
+              <w:jc w:val="center"/>
+              <w:rPr>
+                <w:rFonts w:ascii="Times New Roman" w:eastAsia="Times New Roman" w:hAnsi="Times New Roman" w:cs="Times New Roman"/>
+                <w:color w:val="2D3B45"/>
+                <w:sz w:val="28"/>
+                <w:szCs w:val="28"/>
+              </w:rPr>
+            </w:pPr>
+            <w:r>
+              <w:rPr>
+                <w:rFonts w:ascii="Times New Roman" w:hAnsi="Times New Roman" w:cs="Times New Roman"/>
+                <w:sz w:val="28"/>
+                <w:szCs w:val="28"/>
+              </w:rPr>
+              <w:t>Personal devices could potentially malfunction during the project.</w:t>
+            </w:r>
+          </w:p>
+        </w:tc>
+      </w:tr>
+      <w:tr>
+        <w:trPr>
+          <w:cantSplit/>
+        </w:trPr>
+        <w:tc>
+          <w:tcPr>
+            <w:tcW w:w="1890" w:type="dxa"/>
+            <w:shd w:val="clear" w:color="auto" w:fill="auto"/>
+            <w:tcMar>
+              <w:top w:w="100" w:type="dxa"/>
+              <w:left w:w="100" w:type="dxa"/>
+              <w:bottom w:w="100" w:type="dxa"/>
+              <w:right w:w="100" w:type="dxa"/>
+            </w:tcMar>
+          </w:tcPr>
+          <w:p>
+            <w:pPr>
+              <w:widowControl w:val="0"/>
+              <w:spacing w:after="0" w:line="240" w:lineRule="auto"/>
+              <w:jc w:val="center"/>
+              <w:rPr>
+                <w:rFonts w:ascii="Times New Roman" w:eastAsia="Times New Roman" w:hAnsi="Times New Roman" w:cs="Times New Roman"/>
+                <w:color w:val="2D3B45"/>
+                <w:sz w:val="28"/>
+                <w:szCs w:val="28"/>
+              </w:rPr>
+            </w:pPr>
+            <w:r>
+              <w:rPr>
+                <w:rFonts w:ascii="Times New Roman" w:hAnsi="Times New Roman" w:cs="Times New Roman"/>
+                <w:sz w:val="28"/>
+                <w:szCs w:val="28"/>
+              </w:rPr>
+              <w:t>Presentation Completion Issues</w:t>
+            </w:r>
+          </w:p>
+        </w:tc>
+        <w:tc>
+          <w:tcPr>
+            <w:tcW w:w="1620" w:type="dxa"/>
+            <w:shd w:val="clear" w:color="auto" w:fill="auto"/>
+            <w:tcMar>
+              <w:top w:w="100" w:type="dxa"/>
+              <w:left w:w="100" w:type="dxa"/>
+              <w:bottom w:w="100" w:type="dxa"/>
+              <w:right w:w="100" w:type="dxa"/>
+            </w:tcMar>
+          </w:tcPr>
+          <w:p>
+            <w:pPr>
+              <w:widowControl w:val="0"/>
+              <w:spacing w:after="0" w:line="240" w:lineRule="auto"/>
+              <w:jc w:val="center"/>
+              <w:rPr>
+                <w:rFonts w:ascii="Times New Roman" w:eastAsia="Times New Roman" w:hAnsi="Times New Roman" w:cs="Times New Roman"/>
+                <w:color w:val="2D3B45"/>
+                <w:sz w:val="28"/>
+                <w:szCs w:val="28"/>
+              </w:rPr>
+            </w:pPr>
+            <w:r>
+              <w:rPr>
+                <w:rFonts w:ascii="Times New Roman" w:hAnsi="Times New Roman" w:cs="Times New Roman"/>
+                <w:sz w:val="28"/>
+                <w:szCs w:val="28"/>
+              </w:rPr>
+              <w:t>Moderate</w:t>
+            </w:r>
+          </w:p>
+        </w:tc>
+        <w:tc>
+          <w:tcPr>
+            <w:tcW w:w="2970" w:type="dxa"/>
+          </w:tcPr>
+          <w:p>
+            <w:pPr>
+              <w:widowControl w:val="0"/>
+              <w:spacing w:after="0" w:line="240" w:lineRule="auto"/>
+              <w:jc w:val="center"/>
+              <w:rPr>
+                <w:rFonts w:ascii="Times New Roman" w:eastAsia="Times New Roman" w:hAnsi="Times New Roman" w:cs="Times New Roman"/>
+                <w:color w:val="2D3B45"/>
+                <w:sz w:val="28"/>
+                <w:szCs w:val="28"/>
+              </w:rPr>
+            </w:pPr>
+            <w:r>
+              <w:rPr>
+                <w:rFonts w:ascii="Times New Roman" w:hAnsi="Times New Roman" w:cs="Times New Roman"/>
+                <w:sz w:val="28"/>
+                <w:szCs w:val="28"/>
+              </w:rPr>
+              <w:t>Serious: Incomplete presentation could affect grading.</w:t>
+            </w:r>
+          </w:p>
+        </w:tc>
+        <w:tc>
+          <w:tcPr>
+            <w:tcW w:w="3780" w:type="dxa"/>
+            <w:shd w:val="clear" w:color="auto" w:fill="auto"/>
+            <w:tcMar>
+              <w:top w:w="100" w:type="dxa"/>
+              <w:left w:w="100" w:type="dxa"/>
+              <w:bottom w:w="100" w:type="dxa"/>
+              <w:right w:w="100" w:type="dxa"/>
+            </w:tcMar>
+          </w:tcPr>
+          <w:p>
+            <w:pPr>
+              <w:widowControl w:val="0"/>
+              <w:spacing w:after="0" w:line="240" w:lineRule="auto"/>
+              <w:jc w:val="center"/>
+              <w:rPr>
+                <w:rFonts w:ascii="Times New Roman" w:eastAsia="Times New Roman" w:hAnsi="Times New Roman" w:cs="Times New Roman"/>
+                <w:color w:val="2D3B45"/>
+                <w:sz w:val="28"/>
+                <w:szCs w:val="28"/>
+              </w:rPr>
+            </w:pPr>
+            <w:r>
+              <w:rPr>
+                <w:rFonts w:ascii="Times New Roman" w:hAnsi="Times New Roman" w:cs="Times New Roman"/>
+                <w:sz w:val="28"/>
+                <w:szCs w:val="28"/>
+              </w:rPr>
+              <w:t>Focus on coding might lead to rushing the presentation preparation.</w:t>
+            </w:r>
+          </w:p>
+        </w:tc>
+      </w:tr>
+      <w:tr>
+        <w:trPr>
+          <w:cantSplit/>
+        </w:trPr>
+        <w:tc>
+          <w:tcPr>
+            <w:tcW w:w="1890" w:type="dxa"/>
+            <w:shd w:val="clear" w:color="auto" w:fill="auto"/>
+            <w:tcMar>
+              <w:top w:w="100" w:type="dxa"/>
+              <w:left w:w="100" w:type="dxa"/>
+              <w:bottom w:w="100" w:type="dxa"/>
+              <w:right w:w="100" w:type="dxa"/>
+            </w:tcMar>
+          </w:tcPr>
+          <w:p>
+            <w:pPr>
+              <w:widowControl w:val="0"/>
+              <w:spacing w:after="0" w:line="240" w:lineRule="auto"/>
+              <w:jc w:val="center"/>
+              <w:rPr>
+                <w:rFonts w:ascii="Times New Roman" w:eastAsia="Times New Roman" w:hAnsi="Times New Roman" w:cs="Times New Roman"/>
+                <w:color w:val="2D3B45"/>
+                <w:sz w:val="28"/>
+                <w:szCs w:val="28"/>
+              </w:rPr>
+            </w:pPr>
+            <w:r>
+              <w:rPr>
+                <w:rFonts w:ascii="Times New Roman" w:hAnsi="Times New Roman" w:cs="Times New Roman"/>
+                <w:sz w:val="28"/>
+                <w:szCs w:val="28"/>
+              </w:rPr>
+              <w:t>Local Software Failure</w:t>
+            </w:r>
+          </w:p>
+        </w:tc>
+        <w:tc>
+          <w:tcPr>
+            <w:tcW w:w="1620" w:type="dxa"/>
+            <w:shd w:val="clear" w:color="auto" w:fill="auto"/>
+            <w:tcMar>
+              <w:top w:w="100" w:type="dxa"/>
+              <w:left w:w="100" w:type="dxa"/>
+              <w:bottom w:w="100" w:type="dxa"/>
+              <w:right w:w="100" w:type="dxa"/>
+            </w:tcMar>
+          </w:tcPr>
+          <w:p>
+            <w:pPr>
+              <w:widowControl w:val="0"/>
+              <w:spacing w:after="0" w:line="240" w:lineRule="auto"/>
+              <w:jc w:val="center"/>
+              <w:rPr>
+                <w:rFonts w:ascii="Times New Roman" w:eastAsia="Times New Roman" w:hAnsi="Times New Roman" w:cs="Times New Roman"/>
+                <w:color w:val="2D3B45"/>
+                <w:sz w:val="28"/>
+                <w:szCs w:val="28"/>
+              </w:rPr>
+            </w:pPr>
+            <w:r>
+              <w:rPr>
+                <w:rFonts w:ascii="Times New Roman" w:hAnsi="Times New Roman" w:cs="Times New Roman"/>
+                <w:sz w:val="28"/>
+                <w:szCs w:val="28"/>
+              </w:rPr>
+              <w:t>Moderate</w:t>
+            </w:r>
+          </w:p>
+        </w:tc>
+        <w:tc>
+          <w:tcPr>
+            <w:tcW w:w="2970" w:type="dxa"/>
+          </w:tcPr>
+          <w:p>
+            <w:pPr>
+              <w:widowControl w:val="0"/>
+              <w:spacing w:after="0" w:line="240" w:lineRule="auto"/>
+              <w:jc w:val="center"/>
+              <w:rPr>
+                <w:rFonts w:ascii="Times New Roman" w:eastAsia="Times New Roman" w:hAnsi="Times New Roman" w:cs="Times New Roman"/>
+                <w:color w:val="2D3B45"/>
+                <w:sz w:val="28"/>
+                <w:szCs w:val="28"/>
+              </w:rPr>
+            </w:pPr>
+            <w:r>
+              <w:rPr>
+                <w:rFonts w:ascii="Times New Roman" w:hAnsi="Times New Roman" w:cs="Times New Roman"/>
+                <w:sz w:val="28"/>
+                <w:szCs w:val="28"/>
+              </w:rPr>
+              <w:t>Tolerable: Files can be recovered, though minor delays occur.</w:t>
+            </w:r>
+          </w:p>
+        </w:tc>
+        <w:tc>
+          <w:tcPr>
+            <w:tcW w:w="3780" w:type="dxa"/>
+            <w:shd w:val="clear" w:color="auto" w:fill="auto"/>
+            <w:tcMar>
+              <w:top w:w="100" w:type="dxa"/>
+              <w:left w:w="100" w:type="dxa"/>
+              <w:bottom w:w="100" w:type="dxa"/>
+              <w:right w:w="100" w:type="dxa"/>
+            </w:tcMar>
+          </w:tcPr>
+          <w:p>
+            <w:pPr>
+              <w:widowControl w:val="0"/>
+              <w:spacing w:after="0" w:line="240" w:lineRule="auto"/>
+              <w:jc w:val="center"/>
+              <w:rPr>
+                <w:rFonts w:ascii="Times New Roman" w:eastAsia="Times New Roman" w:hAnsi="Times New Roman" w:cs="Times New Roman"/>
+                <w:color w:val="2D3B45"/>
+                <w:sz w:val="28"/>
+                <w:szCs w:val="28"/>
+              </w:rPr>
+            </w:pPr>
+            <w:r>
+              <w:rPr>
+                <w:rFonts w:ascii="Times New Roman" w:hAnsi="Times New Roman" w:cs="Times New Roman"/>
+                <w:sz w:val="28"/>
+                <w:szCs w:val="28"/>
+              </w:rPr>
+              <w:t>Development tools may encounter issues, but backups can prevent major setbacks.</w:t>
+            </w:r>
+          </w:p>
+        </w:tc>
+      </w:tr>
+      <w:tr>
+        <w:trPr>
+          <w:cantSplit/>
+        </w:trPr>
+        <w:tc>
+          <w:tcPr>
+            <w:tcW w:w="1890" w:type="dxa"/>
+            <w:shd w:val="clear" w:color="auto" w:fill="auto"/>
+            <w:tcMar>
+              <w:top w:w="100" w:type="dxa"/>
+              <w:left w:w="100" w:type="dxa"/>
+              <w:bottom w:w="100" w:type="dxa"/>
+              <w:right w:w="100" w:type="dxa"/>
+            </w:tcMar>
+          </w:tcPr>
+          <w:p>
+            <w:pPr>
+              <w:widowControl w:val="0"/>
+              <w:spacing w:after="0" w:line="240" w:lineRule="auto"/>
+              <w:jc w:val="center"/>
+              <w:rPr>
+                <w:rFonts w:ascii="Times New Roman" w:eastAsia="Times New Roman" w:hAnsi="Times New Roman" w:cs="Times New Roman"/>
+                <w:color w:val="2D3B45"/>
+                <w:sz w:val="28"/>
+                <w:szCs w:val="28"/>
+              </w:rPr>
+            </w:pPr>
+            <w:r>
+              <w:rPr>
+                <w:rFonts w:ascii="Times New Roman" w:hAnsi="Times New Roman" w:cs="Times New Roman"/>
+                <w:sz w:val="28"/>
+                <w:szCs w:val="28"/>
+              </w:rPr>
+              <w:t>Limited Meeting Availability</w:t>
+            </w:r>
+          </w:p>
+        </w:tc>
+        <w:tc>
+          <w:tcPr>
+            <w:tcW w:w="1620" w:type="dxa"/>
+            <w:shd w:val="clear" w:color="auto" w:fill="auto"/>
+            <w:tcMar>
+              <w:top w:w="100" w:type="dxa"/>
+              <w:left w:w="100" w:type="dxa"/>
+              <w:bottom w:w="100" w:type="dxa"/>
+              <w:right w:w="100" w:type="dxa"/>
+            </w:tcMar>
+          </w:tcPr>
+          <w:p>
+            <w:pPr>
+              <w:widowControl w:val="0"/>
+              <w:spacing w:after="0" w:line="240" w:lineRule="auto"/>
+              <w:jc w:val="center"/>
+              <w:rPr>
+                <w:rFonts w:ascii="Times New Roman" w:eastAsia="Times New Roman" w:hAnsi="Times New Roman" w:cs="Times New Roman"/>
+                <w:color w:val="2D3B45"/>
+                <w:sz w:val="28"/>
+                <w:szCs w:val="28"/>
+              </w:rPr>
+            </w:pPr>
+            <w:r>
+              <w:rPr>
+                <w:rFonts w:ascii="Times New Roman" w:hAnsi="Times New Roman" w:cs="Times New Roman"/>
+                <w:sz w:val="28"/>
+                <w:szCs w:val="28"/>
+              </w:rPr>
+              <w:t>Moderate</w:t>
+            </w:r>
+          </w:p>
+        </w:tc>
+        <w:tc>
+          <w:tcPr>
+            <w:tcW w:w="2970" w:type="dxa"/>
+          </w:tcPr>
+          <w:p>
+            <w:pPr>
+              <w:widowControl w:val="0"/>
+              <w:spacing w:after="0" w:line="240" w:lineRule="auto"/>
+              <w:jc w:val="center"/>
+              <w:rPr>
+                <w:rFonts w:ascii="Times New Roman" w:eastAsia="Times New Roman" w:hAnsi="Times New Roman" w:cs="Times New Roman"/>
+                <w:color w:val="2D3B45"/>
+                <w:sz w:val="28"/>
+                <w:szCs w:val="28"/>
+              </w:rPr>
+            </w:pPr>
+            <w:r>
+              <w:rPr>
+                <w:rFonts w:ascii="Times New Roman" w:hAnsi="Times New Roman" w:cs="Times New Roman"/>
+                <w:sz w:val="28"/>
+                <w:szCs w:val="28"/>
+              </w:rPr>
+              <w:t>Tolerable: Rescheduling can catch up on missed discussions.</w:t>
+            </w:r>
+          </w:p>
+        </w:tc>
+        <w:tc>
+          <w:tcPr>
+            <w:tcW w:w="3780" w:type="dxa"/>
+            <w:shd w:val="clear" w:color="auto" w:fill="auto"/>
+            <w:tcMar>
+              <w:top w:w="100" w:type="dxa"/>
+              <w:left w:w="100" w:type="dxa"/>
+              <w:bottom w:w="100" w:type="dxa"/>
+              <w:right w:w="100" w:type="dxa"/>
+            </w:tcMar>
+          </w:tcPr>
+          <w:p>
+            <w:pPr>
+              <w:widowControl w:val="0"/>
+              <w:spacing w:after="0" w:line="240" w:lineRule="auto"/>
+              <w:jc w:val="center"/>
+              <w:rPr>
+                <w:rFonts w:ascii="Times New Roman" w:eastAsia="Times New Roman" w:hAnsi="Times New Roman" w:cs="Times New Roman"/>
+                <w:color w:val="2D3B45"/>
+                <w:sz w:val="28"/>
+                <w:szCs w:val="28"/>
+              </w:rPr>
+            </w:pPr>
+            <w:r>
+              <w:rPr>
+                <w:rFonts w:ascii="Times New Roman" w:hAnsi="Times New Roman" w:cs="Times New Roman"/>
+                <w:sz w:val="28"/>
+                <w:szCs w:val="28"/>
+              </w:rPr>
+              <w:t>Scheduling conflicts could affect availability for some group meetings.</w:t>
+            </w:r>
+          </w:p>
+        </w:tc>
+      </w:tr>
+      <w:tr>
+        <w:trPr>
+          <w:cantSplit/>
+          <w:trHeight w:val="879"/>
+        </w:trPr>
+        <w:tc>
+          <w:tcPr>
+            <w:tcW w:w="1890" w:type="dxa"/>
+            <w:shd w:val="clear" w:color="auto" w:fill="auto"/>
+            <w:tcMar>
+              <w:top w:w="100" w:type="dxa"/>
+              <w:left w:w="100" w:type="dxa"/>
+              <w:bottom w:w="100" w:type="dxa"/>
+              <w:right w:w="100" w:type="dxa"/>
+            </w:tcMar>
+          </w:tcPr>
+          <w:p>
+            <w:pPr>
+              <w:widowControl w:val="0"/>
+              <w:spacing w:after="0" w:line="240" w:lineRule="auto"/>
+              <w:jc w:val="center"/>
+              <w:rPr>
+                <w:rFonts w:ascii="Times New Roman" w:eastAsia="Times New Roman" w:hAnsi="Times New Roman" w:cs="Times New Roman"/>
+                <w:color w:val="2D3B45"/>
+                <w:sz w:val="28"/>
+                <w:szCs w:val="28"/>
+              </w:rPr>
+            </w:pPr>
+            <w:r>
+              <w:rPr>
+                <w:rFonts w:ascii="Times New Roman" w:hAnsi="Times New Roman" w:cs="Times New Roman"/>
+                <w:sz w:val="28"/>
+                <w:szCs w:val="28"/>
+              </w:rPr>
+              <w:t>Quality of Visuals</w:t>
+            </w:r>
+          </w:p>
+        </w:tc>
+        <w:tc>
+          <w:tcPr>
+            <w:tcW w:w="1620" w:type="dxa"/>
+            <w:shd w:val="clear" w:color="auto" w:fill="auto"/>
+            <w:tcMar>
+              <w:top w:w="100" w:type="dxa"/>
+              <w:left w:w="100" w:type="dxa"/>
+              <w:bottom w:w="100" w:type="dxa"/>
+              <w:right w:w="100" w:type="dxa"/>
+            </w:tcMar>
+          </w:tcPr>
+          <w:p>
+            <w:pPr>
+              <w:widowControl w:val="0"/>
+              <w:spacing w:after="0" w:line="240" w:lineRule="auto"/>
+              <w:jc w:val="center"/>
+              <w:rPr>
+                <w:rFonts w:ascii="Times New Roman" w:eastAsia="Times New Roman" w:hAnsi="Times New Roman" w:cs="Times New Roman"/>
+                <w:color w:val="2D3B45"/>
+                <w:sz w:val="28"/>
+                <w:szCs w:val="28"/>
+              </w:rPr>
+            </w:pPr>
+            <w:r>
+              <w:rPr>
+                <w:rFonts w:ascii="Times New Roman" w:hAnsi="Times New Roman" w:cs="Times New Roman"/>
+                <w:sz w:val="28"/>
+                <w:szCs w:val="28"/>
+              </w:rPr>
+              <w:t>Moderate</w:t>
+            </w:r>
+          </w:p>
+        </w:tc>
+        <w:tc>
+          <w:tcPr>
+            <w:tcW w:w="2970" w:type="dxa"/>
+          </w:tcPr>
+          <w:p>
+            <w:pPr>
+              <w:widowControl w:val="0"/>
+              <w:spacing w:after="0" w:line="240" w:lineRule="auto"/>
+              <w:jc w:val="center"/>
+              <w:rPr>
+                <w:rFonts w:ascii="Times New Roman" w:eastAsia="Times New Roman" w:hAnsi="Times New Roman" w:cs="Times New Roman"/>
+                <w:color w:val="2D3B45"/>
+                <w:sz w:val="28"/>
+                <w:szCs w:val="28"/>
+              </w:rPr>
+            </w:pPr>
+            <w:r>
+              <w:rPr>
+                <w:rFonts w:ascii="Times New Roman" w:hAnsi="Times New Roman" w:cs="Times New Roman"/>
+                <w:sz w:val="28"/>
+                <w:szCs w:val="28"/>
+              </w:rPr>
+              <w:t>Tolerable: Lower visual quality is acceptable, but it affects appeal.</w:t>
+            </w:r>
+          </w:p>
+        </w:tc>
+        <w:tc>
+          <w:tcPr>
+            <w:tcW w:w="3780" w:type="dxa"/>
+            <w:shd w:val="clear" w:color="auto" w:fill="auto"/>
+            <w:tcMar>
+              <w:top w:w="100" w:type="dxa"/>
+              <w:left w:w="100" w:type="dxa"/>
+              <w:bottom w:w="100" w:type="dxa"/>
+              <w:right w:w="100" w:type="dxa"/>
+            </w:tcMar>
+          </w:tcPr>
+          <w:p>
+            <w:pPr>
+              <w:widowControl w:val="0"/>
+              <w:spacing w:after="0" w:line="240" w:lineRule="auto"/>
+              <w:jc w:val="center"/>
+              <w:rPr>
+                <w:rFonts w:ascii="Times New Roman" w:eastAsia="Times New Roman" w:hAnsi="Times New Roman" w:cs="Times New Roman"/>
+                <w:color w:val="2D3B45"/>
+                <w:sz w:val="28"/>
+                <w:szCs w:val="28"/>
+              </w:rPr>
+            </w:pPr>
+            <w:r>
+              <w:rPr>
+                <w:rFonts w:ascii="Times New Roman" w:hAnsi="Times New Roman" w:cs="Times New Roman"/>
+                <w:sz w:val="28"/>
+                <w:szCs w:val="28"/>
+              </w:rPr>
+              <w:t>Time constraints may prevent creating high-quality visuals for the project.</w:t>
+            </w:r>
+          </w:p>
+        </w:tc>
+      </w:tr>
+      <w:tr>
+        <w:trPr>
+          <w:cantSplit/>
+        </w:trPr>
+        <w:tc>
+          <w:tcPr>
+            <w:tcW w:w="1890" w:type="dxa"/>
+            <w:shd w:val="clear" w:color="auto" w:fill="auto"/>
+            <w:tcMar>
+              <w:top w:w="100" w:type="dxa"/>
+              <w:left w:w="100" w:type="dxa"/>
+              <w:bottom w:w="100" w:type="dxa"/>
+              <w:right w:w="100" w:type="dxa"/>
+            </w:tcMar>
+          </w:tcPr>
+          <w:p>
+            <w:pPr>
+              <w:widowControl w:val="0"/>
+              <w:spacing w:after="0" w:line="240" w:lineRule="auto"/>
+              <w:jc w:val="center"/>
+              <w:rPr>
+                <w:rFonts w:ascii="Times New Roman" w:eastAsia="Times New Roman" w:hAnsi="Times New Roman" w:cs="Times New Roman"/>
+                <w:color w:val="2D3B45"/>
+                <w:sz w:val="28"/>
+                <w:szCs w:val="28"/>
+              </w:rPr>
+            </w:pPr>
+            <w:r>
+              <w:rPr>
+                <w:rFonts w:ascii="Times New Roman" w:hAnsi="Times New Roman" w:cs="Times New Roman"/>
+                <w:sz w:val="28"/>
+                <w:szCs w:val="28"/>
+              </w:rPr>
+              <w:t>Excessive Coding Requirements</w:t>
+            </w:r>
+          </w:p>
+        </w:tc>
+        <w:tc>
+          <w:tcPr>
+            <w:tcW w:w="1620" w:type="dxa"/>
+            <w:shd w:val="clear" w:color="auto" w:fill="auto"/>
+            <w:tcMar>
+              <w:top w:w="100" w:type="dxa"/>
+              <w:left w:w="100" w:type="dxa"/>
+              <w:bottom w:w="100" w:type="dxa"/>
+              <w:right w:w="100" w:type="dxa"/>
+            </w:tcMar>
+          </w:tcPr>
+          <w:p>
+            <w:pPr>
+              <w:widowControl w:val="0"/>
+              <w:spacing w:after="0" w:line="240" w:lineRule="auto"/>
+              <w:jc w:val="center"/>
+              <w:rPr>
+                <w:rFonts w:ascii="Times New Roman" w:eastAsia="Times New Roman" w:hAnsi="Times New Roman" w:cs="Times New Roman"/>
+                <w:color w:val="2D3B45"/>
+                <w:sz w:val="28"/>
+                <w:szCs w:val="28"/>
+              </w:rPr>
+            </w:pPr>
+            <w:r>
+              <w:rPr>
+                <w:rFonts w:ascii="Times New Roman" w:hAnsi="Times New Roman" w:cs="Times New Roman"/>
+                <w:sz w:val="28"/>
+                <w:szCs w:val="28"/>
+              </w:rPr>
+              <w:t>High</w:t>
+            </w:r>
+          </w:p>
+        </w:tc>
+        <w:tc>
+          <w:tcPr>
+            <w:tcW w:w="2970" w:type="dxa"/>
+          </w:tcPr>
+          <w:p>
+            <w:pPr>
+              <w:widowControl w:val="0"/>
+              <w:spacing w:after="0" w:line="240" w:lineRule="auto"/>
+              <w:jc w:val="center"/>
+              <w:rPr>
+                <w:rFonts w:ascii="Times New Roman" w:eastAsia="Times New Roman" w:hAnsi="Times New Roman" w:cs="Times New Roman"/>
+                <w:color w:val="2D3B45"/>
+                <w:sz w:val="28"/>
+                <w:szCs w:val="28"/>
+              </w:rPr>
+            </w:pPr>
+            <w:r>
+              <w:rPr>
+                <w:rFonts w:ascii="Times New Roman" w:hAnsi="Times New Roman" w:cs="Times New Roman"/>
+                <w:sz w:val="28"/>
+                <w:szCs w:val="28"/>
+              </w:rPr>
+              <w:t>Serious: Incomplete features could impact the final grade.</w:t>
+            </w:r>
+          </w:p>
+        </w:tc>
+        <w:tc>
+          <w:tcPr>
+            <w:tcW w:w="3780" w:type="dxa"/>
+            <w:shd w:val="clear" w:color="auto" w:fill="auto"/>
+            <w:tcMar>
+              <w:top w:w="100" w:type="dxa"/>
+              <w:left w:w="100" w:type="dxa"/>
+              <w:bottom w:w="100" w:type="dxa"/>
+              <w:right w:w="100" w:type="dxa"/>
+            </w:tcMar>
+          </w:tcPr>
+          <w:p>
+            <w:pPr>
+              <w:widowControl w:val="0"/>
+              <w:spacing w:after="0" w:line="240" w:lineRule="auto"/>
+              <w:jc w:val="center"/>
+              <w:rPr>
+                <w:rFonts w:ascii="Times New Roman" w:eastAsia="Times New Roman" w:hAnsi="Times New Roman" w:cs="Times New Roman"/>
+                <w:color w:val="2D3B45"/>
+                <w:sz w:val="28"/>
+                <w:szCs w:val="28"/>
+              </w:rPr>
+            </w:pPr>
+            <w:r>
+              <w:rPr>
+                <w:rFonts w:ascii="Times New Roman" w:hAnsi="Times New Roman" w:cs="Times New Roman"/>
+                <w:sz w:val="28"/>
+                <w:szCs w:val="28"/>
+              </w:rPr>
+              <w:t>The functionality required is extensive, and time to complete it is limited.</w:t>
+            </w:r>
+          </w:p>
+        </w:tc>
+      </w:tr>
+      <w:tr>
+        <w:trPr>
+          <w:cantSplit/>
+        </w:trPr>
+        <w:tc>
+          <w:tcPr>
+            <w:tcW w:w="1890" w:type="dxa"/>
+            <w:shd w:val="clear" w:color="auto" w:fill="auto"/>
+            <w:tcMar>
+              <w:top w:w="100" w:type="dxa"/>
+              <w:left w:w="100" w:type="dxa"/>
+              <w:bottom w:w="100" w:type="dxa"/>
+              <w:right w:w="100" w:type="dxa"/>
+            </w:tcMar>
+          </w:tcPr>
+          <w:p>
+            <w:pPr>
+              <w:widowControl w:val="0"/>
+              <w:spacing w:after="0" w:line="240" w:lineRule="auto"/>
+              <w:jc w:val="center"/>
+              <w:rPr>
+                <w:rFonts w:ascii="Times New Roman" w:eastAsia="Times New Roman" w:hAnsi="Times New Roman" w:cs="Times New Roman"/>
+                <w:color w:val="2D3B45"/>
+                <w:sz w:val="28"/>
+                <w:szCs w:val="28"/>
+              </w:rPr>
+            </w:pPr>
+            <w:r>
+              <w:rPr>
+                <w:rFonts w:ascii="Times New Roman" w:hAnsi="Times New Roman" w:cs="Times New Roman"/>
+                <w:sz w:val="28"/>
+                <w:szCs w:val="28"/>
+              </w:rPr>
+              <w:t>Debugging Limitations</w:t>
+            </w:r>
+          </w:p>
+        </w:tc>
+        <w:tc>
+          <w:tcPr>
+            <w:tcW w:w="1620" w:type="dxa"/>
+            <w:shd w:val="clear" w:color="auto" w:fill="auto"/>
+            <w:tcMar>
+              <w:top w:w="100" w:type="dxa"/>
+              <w:left w:w="100" w:type="dxa"/>
+              <w:bottom w:w="100" w:type="dxa"/>
+              <w:right w:w="100" w:type="dxa"/>
+            </w:tcMar>
+          </w:tcPr>
+          <w:p>
+            <w:pPr>
+              <w:widowControl w:val="0"/>
+              <w:spacing w:after="0" w:line="240" w:lineRule="auto"/>
+              <w:jc w:val="center"/>
+              <w:rPr>
+                <w:rFonts w:ascii="Times New Roman" w:eastAsia="Times New Roman" w:hAnsi="Times New Roman" w:cs="Times New Roman"/>
+                <w:color w:val="2D3B45"/>
+                <w:sz w:val="28"/>
+                <w:szCs w:val="28"/>
+              </w:rPr>
+            </w:pPr>
+            <w:r>
+              <w:rPr>
+                <w:rFonts w:ascii="Times New Roman" w:hAnsi="Times New Roman" w:cs="Times New Roman"/>
+                <w:sz w:val="28"/>
+                <w:szCs w:val="28"/>
+              </w:rPr>
+              <w:t>High</w:t>
+            </w:r>
+          </w:p>
+        </w:tc>
+        <w:tc>
+          <w:tcPr>
+            <w:tcW w:w="2970" w:type="dxa"/>
+          </w:tcPr>
+          <w:p>
+            <w:pPr>
+              <w:widowControl w:val="0"/>
+              <w:spacing w:after="0" w:line="240" w:lineRule="auto"/>
+              <w:jc w:val="center"/>
+              <w:rPr>
+                <w:rFonts w:ascii="Times New Roman" w:eastAsia="Times New Roman" w:hAnsi="Times New Roman" w:cs="Times New Roman"/>
+                <w:color w:val="2D3B45"/>
+                <w:sz w:val="28"/>
+                <w:szCs w:val="28"/>
+              </w:rPr>
+            </w:pPr>
+            <w:r>
+              <w:rPr>
+                <w:rFonts w:ascii="Times New Roman" w:hAnsi="Times New Roman" w:cs="Times New Roman"/>
+                <w:sz w:val="28"/>
+                <w:szCs w:val="28"/>
+              </w:rPr>
+              <w:t>Tolerable: Minor bugs are acceptable if they don’t break the project.</w:t>
+            </w:r>
+          </w:p>
+        </w:tc>
+        <w:tc>
+          <w:tcPr>
+            <w:tcW w:w="3780" w:type="dxa"/>
+            <w:shd w:val="clear" w:color="auto" w:fill="auto"/>
+            <w:tcMar>
+              <w:top w:w="100" w:type="dxa"/>
+              <w:left w:w="100" w:type="dxa"/>
+              <w:bottom w:w="100" w:type="dxa"/>
+              <w:right w:w="100" w:type="dxa"/>
+            </w:tcMar>
+          </w:tcPr>
+          <w:p>
+            <w:pPr>
+              <w:widowControl w:val="0"/>
+              <w:spacing w:after="0" w:line="240" w:lineRule="auto"/>
+              <w:jc w:val="center"/>
+              <w:rPr>
+                <w:rFonts w:ascii="Times New Roman" w:eastAsia="Times New Roman" w:hAnsi="Times New Roman" w:cs="Times New Roman"/>
+                <w:color w:val="2D3B45"/>
+                <w:sz w:val="28"/>
+                <w:szCs w:val="28"/>
+              </w:rPr>
+            </w:pPr>
+            <w:r>
+              <w:rPr>
+                <w:rFonts w:ascii="Times New Roman" w:hAnsi="Times New Roman" w:cs="Times New Roman"/>
+                <w:sz w:val="28"/>
+                <w:szCs w:val="28"/>
+              </w:rPr>
+              <w:t>Testing everything will be time-consuming, possibly leaving minor errors.</w:t>
+            </w:r>
+          </w:p>
+        </w:tc>
+      </w:tr>
+    </w:tbl>
+    <w:p>
+      <w:pPr>
+        <w:rPr>
+          <w:rFonts w:ascii="Times New Roman" w:hAnsi="Times New Roman" w:cs="Times New Roman"/>
+          <w:b/>
+          <w:bCs/>
+          <w:sz w:val="32"/>
+          <w:szCs w:val="32"/>
+        </w:rPr>
+      </w:pPr>
+      <w:r>
+        <w:rPr>
+          <w:rFonts w:ascii="Times New Roman" w:hAnsi="Times New Roman" w:cs="Times New Roman"/>
+          <w:b/>
+          <w:bCs/>
+          <w:sz w:val="32"/>
+          <w:szCs w:val="32"/>
+        </w:rPr>
+        <w:lastRenderedPageBreak/>
+        <w:t xml:space="preserve">Risk </w:t>
+      </w:r>
+      <w:r>
+        <w:rPr>
+          <w:rFonts w:ascii="Times New Roman" w:hAnsi="Times New Roman" w:cs="Times New Roman"/>
+          <w:b/>
+          <w:bCs/>
+          <w:sz w:val="32"/>
+          <w:szCs w:val="32"/>
+        </w:rPr>
+        <w:t>Planning</w:t>
+      </w:r>
+    </w:p>
+    <w:p>
+      <w:pPr>
+        <w:rPr>
+          <w:rFonts w:ascii="Times New Roman" w:hAnsi="Times New Roman" w:cs="Times New Roman"/>
+          <w:b/>
+          <w:bCs/>
+          <w:sz w:val="28"/>
+          <w:szCs w:val="28"/>
+        </w:rPr>
+      </w:pPr>
+      <w:r>
+        <w:rPr>
+          <w:rFonts w:ascii="Times New Roman" w:hAnsi="Times New Roman" w:cs="Times New Roman"/>
+          <w:b/>
+          <w:bCs/>
+          <w:sz w:val="28"/>
+          <w:szCs w:val="28"/>
+        </w:rPr>
+        <w:t>Schedule Risk:</w:t>
+      </w:r>
+    </w:p>
+    <w:p>
+      <w:pPr>
+        <w:rPr>
+          <w:rFonts w:ascii="Times New Roman" w:hAnsi="Times New Roman" w:cs="Times New Roman"/>
+          <w:sz w:val="28"/>
+          <w:szCs w:val="28"/>
+        </w:rPr>
+      </w:pPr>
+      <w:r>
+        <w:rPr>
+          <w:rFonts w:ascii="Times New Roman" w:hAnsi="Times New Roman" w:cs="Times New Roman"/>
+          <w:sz w:val="28"/>
+          <w:szCs w:val="28"/>
+        </w:rPr>
+        <w:t>To minimize scheduling issues, the team will develop a clear timeline with individual responsibilities and milestones. Weekly check-ins will help keep everyone aligned with the schedule. If delays occur, adjustments will be made to prioritize essential features.</w:t>
+      </w:r>
+    </w:p>
+    <w:p>
+      <w:pPr>
+        <w:rPr>
+          <w:rFonts w:ascii="Times New Roman" w:hAnsi="Times New Roman" w:cs="Times New Roman"/>
+          <w:sz w:val="28"/>
+          <w:szCs w:val="28"/>
+        </w:rPr>
+      </w:pPr>
+    </w:p>
+    <w:p>
+      <w:pPr>
+        <w:rPr>
+          <w:rFonts w:ascii="Times New Roman" w:hAnsi="Times New Roman" w:cs="Times New Roman"/>
+          <w:b/>
+          <w:bCs/>
+          <w:sz w:val="28"/>
+          <w:szCs w:val="28"/>
+        </w:rPr>
+      </w:pPr>
+      <w:r>
+        <w:rPr>
+          <w:rFonts w:ascii="Times New Roman" w:hAnsi="Times New Roman" w:cs="Times New Roman"/>
+          <w:b/>
+          <w:bCs/>
+          <w:sz w:val="28"/>
+          <w:szCs w:val="28"/>
+        </w:rPr>
+        <w:t>Technical Risk:</w:t>
+      </w:r>
+    </w:p>
+    <w:p>
+      <w:pPr>
+        <w:rPr>
+          <w:rFonts w:ascii="Times New Roman" w:hAnsi="Times New Roman" w:cs="Times New Roman"/>
+          <w:sz w:val="28"/>
+          <w:szCs w:val="28"/>
+        </w:rPr>
+      </w:pPr>
+      <w:r>
+        <w:rPr>
+          <w:rFonts w:ascii="Times New Roman" w:hAnsi="Times New Roman" w:cs="Times New Roman"/>
+          <w:sz w:val="28"/>
+          <w:szCs w:val="28"/>
+        </w:rPr>
+        <w:t>For technical risks, the team will ensure backups are regularly saved to the cloud (GitHub) to prevent data loss. Each member will keep local copies of the project files to mitigate risks related to cloud or local software failures.</w:t>
+      </w:r>
+    </w:p>
+    <w:p>
+      <w:pPr>
+        <w:rPr>
+          <w:rFonts w:ascii="Times New Roman" w:hAnsi="Times New Roman" w:cs="Times New Roman"/>
+          <w:sz w:val="28"/>
+          <w:szCs w:val="28"/>
+        </w:rPr>
+      </w:pPr>
+    </w:p>
+    <w:p>
+      <w:pPr>
+        <w:rPr>
+          <w:rFonts w:ascii="Times New Roman" w:hAnsi="Times New Roman" w:cs="Times New Roman"/>
+          <w:b/>
+          <w:bCs/>
+          <w:sz w:val="28"/>
+          <w:szCs w:val="28"/>
+        </w:rPr>
+      </w:pPr>
+      <w:r>
+        <w:rPr>
+          <w:rFonts w:ascii="Times New Roman" w:hAnsi="Times New Roman" w:cs="Times New Roman"/>
+          <w:b/>
+          <w:bCs/>
+          <w:sz w:val="28"/>
+          <w:szCs w:val="28"/>
+        </w:rPr>
+        <w:t>Resource Availability:</w:t>
+      </w:r>
+    </w:p>
+    <w:p>
+      <w:pPr>
+        <w:rPr>
+          <w:rFonts w:ascii="Times New Roman" w:hAnsi="Times New Roman" w:cs="Times New Roman"/>
+          <w:sz w:val="28"/>
+          <w:szCs w:val="28"/>
+        </w:rPr>
+      </w:pPr>
+      <w:r>
+        <w:rPr>
+          <w:rFonts w:ascii="Times New Roman" w:hAnsi="Times New Roman" w:cs="Times New Roman"/>
+          <w:sz w:val="28"/>
+          <w:szCs w:val="28"/>
+        </w:rPr>
+        <w:t xml:space="preserve">All team members’ roles and responsibilities are established early on. </w:t>
+      </w:r>
+      <w:proofErr w:type="gramStart"/>
+      <w:r>
+        <w:rPr>
+          <w:rFonts w:ascii="Times New Roman" w:hAnsi="Times New Roman" w:cs="Times New Roman"/>
+          <w:sz w:val="28"/>
+          <w:szCs w:val="28"/>
+        </w:rPr>
+        <w:t>In the event that</w:t>
+      </w:r>
+      <w:proofErr w:type="gramEnd"/>
+      <w:r>
+        <w:rPr>
+          <w:rFonts w:ascii="Times New Roman" w:hAnsi="Times New Roman" w:cs="Times New Roman"/>
+          <w:sz w:val="28"/>
+          <w:szCs w:val="28"/>
+        </w:rPr>
+        <w:t xml:space="preserve"> a team member cannot contribute, tasks will be reallocated temporarily to ensure the project remains on schedule</w:t>
+      </w:r>
+      <w:r>
+        <w:rPr>
+          <w:rFonts w:ascii="Times New Roman" w:hAnsi="Times New Roman" w:cs="Times New Roman"/>
+          <w:sz w:val="28"/>
+          <w:szCs w:val="28"/>
+        </w:rPr>
+        <w:t>. Tasks are tracked in Trello among the team.</w:t>
+      </w:r>
+    </w:p>
+    <w:p>
+      <w:pPr>
+        <w:rPr>
+          <w:rFonts w:ascii="Times New Roman" w:hAnsi="Times New Roman" w:cs="Times New Roman"/>
+          <w:sz w:val="28"/>
+          <w:szCs w:val="28"/>
+        </w:rPr>
+      </w:pPr>
+    </w:p>
+    <w:p>
+      <w:pPr>
+        <w:rPr>
+          <w:rFonts w:ascii="Times New Roman" w:hAnsi="Times New Roman" w:cs="Times New Roman"/>
+          <w:b/>
+          <w:bCs/>
+          <w:sz w:val="28"/>
+          <w:szCs w:val="28"/>
+        </w:rPr>
+      </w:pPr>
+      <w:r>
+        <w:rPr>
+          <w:rFonts w:ascii="Times New Roman" w:hAnsi="Times New Roman" w:cs="Times New Roman"/>
+          <w:b/>
+          <w:bCs/>
+          <w:sz w:val="28"/>
+          <w:szCs w:val="28"/>
+        </w:rPr>
+        <w:t>Scope Risk:</w:t>
+      </w:r>
+    </w:p>
+    <w:p>
+      <w:pPr>
+        <w:rPr>
+          <w:rFonts w:ascii="Times New Roman" w:hAnsi="Times New Roman" w:cs="Times New Roman"/>
+          <w:sz w:val="28"/>
+          <w:szCs w:val="28"/>
+        </w:rPr>
+      </w:pPr>
+      <w:r>
+        <w:rPr>
+          <w:rFonts w:ascii="Times New Roman" w:hAnsi="Times New Roman" w:cs="Times New Roman"/>
+          <w:sz w:val="28"/>
+          <w:szCs w:val="28"/>
+        </w:rPr>
+        <w:t xml:space="preserve">The project scope will be clearly defined at the start, </w:t>
+      </w:r>
+      <w:r>
+        <w:rPr>
+          <w:rFonts w:ascii="Times New Roman" w:hAnsi="Times New Roman" w:cs="Times New Roman"/>
+          <w:sz w:val="28"/>
+          <w:szCs w:val="28"/>
+        </w:rPr>
+        <w:t>and a</w:t>
+      </w:r>
+      <w:r>
+        <w:rPr>
+          <w:rFonts w:ascii="Times New Roman" w:hAnsi="Times New Roman" w:cs="Times New Roman"/>
+          <w:sz w:val="28"/>
+          <w:szCs w:val="28"/>
+        </w:rPr>
+        <w:t>ny proposed changes will be discussed and approved by the team to avoid unnecessary deviations from the planned scope.</w:t>
+      </w:r>
+    </w:p>
+    <w:p>
+      <w:pPr>
+        <w:rPr>
+          <w:rFonts w:ascii="Times New Roman" w:hAnsi="Times New Roman" w:cs="Times New Roman"/>
+          <w:sz w:val="28"/>
+          <w:szCs w:val="28"/>
+        </w:rPr>
+      </w:pPr>
+    </w:p>
+    <w:p>
+      <w:pPr>
+        <w:rPr>
+          <w:rFonts w:ascii="Times New Roman" w:hAnsi="Times New Roman" w:cs="Times New Roman"/>
+          <w:b/>
+          <w:bCs/>
+          <w:sz w:val="28"/>
+          <w:szCs w:val="28"/>
+        </w:rPr>
+      </w:pPr>
+      <w:r>
+        <w:rPr>
+          <w:rFonts w:ascii="Times New Roman" w:hAnsi="Times New Roman" w:cs="Times New Roman"/>
+          <w:b/>
+          <w:bCs/>
+          <w:sz w:val="28"/>
+          <w:szCs w:val="28"/>
+        </w:rPr>
+        <w:t>Presentation Quality:</w:t>
+      </w:r>
+    </w:p>
+    <w:p>
+      <w:pPr>
+        <w:rPr>
+          <w:rFonts w:ascii="Times New Roman" w:hAnsi="Times New Roman" w:cs="Times New Roman"/>
+          <w:sz w:val="28"/>
+          <w:szCs w:val="28"/>
+        </w:rPr>
+      </w:pPr>
+      <w:r>
+        <w:rPr>
+          <w:rFonts w:ascii="Times New Roman" w:hAnsi="Times New Roman" w:cs="Times New Roman"/>
+          <w:sz w:val="28"/>
+          <w:szCs w:val="28"/>
+        </w:rPr>
+        <w:t>While coding is a priority, the team will allocate time towards the end of the project to focus on presentation elements, including visuals and overall polish, ensuring the final product meets quality standards without rushing.</w:t>
+      </w:r>
+    </w:p>
     <w:sectPr>
       <w:pgSz w:w="12240" w:h="15840"/>
-      <w:pgMar w:top="1440" w:right="1440" w:bottom="1440" w:left="1440" w:header="720" w:footer="720" w:gutter="0"/>
+      <w:pgMar w:top="720" w:right="1080" w:bottom="720" w:left="1080" w:header="720" w:footer="720" w:gutter="0"/>
       <w:cols w:space="720"/>
       <w:docGrid w:linePitch="360"/>
     </w:sectPr>
@@ -487,7 +3393,6 @@
     <w:next w:val="Normal"/>
     <w:link w:val="Heading4Char"/>
     <w:uiPriority w:val="9"/>
-    <w:semiHidden/>
     <w:unhideWhenUsed/>
     <w:qFormat/>
     <w:rsid w:val="007065A5"/>
@@ -686,7 +3591,6 @@
     <w:basedOn w:val="DefaultParagraphFont"/>
     <w:link w:val="Heading4"/>
     <w:uiPriority w:val="9"/>
-    <w:semiHidden/>
     <w:rsid w:val="007065A5"/>
     <w:rPr>
       <w:rFonts w:eastAsiaTheme="majorEastAsia" w:cstheme="majorBidi"/>

</xml_diff>